<commit_message>
Pridetos PA lenteles mano
</commit_message>
<xml_diff>
--- a/UML/Ataskaita.docx
+++ b/UML/Ataskaita.docx
@@ -141,15 +141,7 @@
           <w:sz w:val="32"/>
           <w:szCs w:val="24"/>
         </w:rPr>
-        <w:t>Tema:</w:t>
-      </w:r>
-      <w:r>
-        <w:rPr>
-          <w:rFonts w:ascii="Times New Roman" w:eastAsia="Times New Roman" w:hAnsi="Times New Roman" w:cs="Times New Roman"/>
-          <w:sz w:val="32"/>
-          <w:szCs w:val="24"/>
-        </w:rPr>
-        <w:t xml:space="preserve"> Kino Pasaulis</w:t>
+        <w:t>Tema: Kino Pasaulis</w:t>
       </w:r>
     </w:p>
     <w:p>
@@ -213,15 +205,7 @@
           <w:sz w:val="24"/>
           <w:szCs w:val="24"/>
         </w:rPr>
-        <w:t>Studentų komanda:</w:t>
-      </w:r>
-      <w:r>
-        <w:rPr>
-          <w:rFonts w:ascii="Times New Roman" w:eastAsia="Times New Roman" w:hAnsi="Times New Roman" w:cs="Times New Roman"/>
-          <w:sz w:val="24"/>
-          <w:szCs w:val="24"/>
-        </w:rPr>
-        <w:t xml:space="preserve"> </w:t>
+        <w:t xml:space="preserve">Studentų komanda: </w:t>
       </w:r>
     </w:p>
     <w:p>
@@ -241,7 +225,25 @@
           <w:sz w:val="24"/>
           <w:szCs w:val="24"/>
         </w:rPr>
-        <w:t xml:space="preserve">Mantas Zambacevičius IFF-4/1, </w:t>
+        <w:t xml:space="preserve">Mantas </w:t>
+      </w:r>
+      <w:proofErr w:type="spellStart"/>
+      <w:r>
+        <w:rPr>
+          <w:rFonts w:ascii="Times New Roman" w:eastAsia="Times New Roman" w:hAnsi="Times New Roman" w:cs="Times New Roman"/>
+          <w:sz w:val="24"/>
+          <w:szCs w:val="24"/>
+        </w:rPr>
+        <w:t>Zambacevičius</w:t>
+      </w:r>
+      <w:proofErr w:type="spellEnd"/>
+      <w:r>
+        <w:rPr>
+          <w:rFonts w:ascii="Times New Roman" w:eastAsia="Times New Roman" w:hAnsi="Times New Roman" w:cs="Times New Roman"/>
+          <w:sz w:val="24"/>
+          <w:szCs w:val="24"/>
+        </w:rPr>
+        <w:t xml:space="preserve"> IFF-4/1, </w:t>
       </w:r>
     </w:p>
     <w:p>
@@ -347,10 +349,7 @@
         <w:ind w:left="5103"/>
       </w:pPr>
       <w:r>
-        <w:t>Dėstytojas:</w:t>
-      </w:r>
-      <w:r>
-        <w:t xml:space="preserve"> </w:t>
+        <w:t xml:space="preserve">Dėstytojas: </w:t>
       </w:r>
     </w:p>
     <w:p>
@@ -1045,27 +1044,14 @@
       <w:r>
         <w:t xml:space="preserve">pav. </w:t>
       </w:r>
-      <w:r>
-        <w:fldChar w:fldCharType="begin"/>
-      </w:r>
-      <w:r>
-        <w:instrText xml:space="preserve"> SEQ pav. \* ARABIC </w:instrText>
-      </w:r>
-      <w:r>
-        <w:fldChar w:fldCharType="separate"/>
-      </w:r>
-      <w:r>
-        <w:rPr>
-          <w:noProof/>
-        </w:rPr>
-        <w:t>1</w:t>
-      </w:r>
-      <w:r>
-        <w:rPr>
-          <w:noProof/>
-        </w:rPr>
-        <w:fldChar w:fldCharType="end"/>
-      </w:r>
+      <w:fldSimple w:instr=" SEQ pav. \* ARABIC ">
+        <w:r>
+          <w:rPr>
+            <w:noProof/>
+          </w:rPr>
+          <w:t>1</w:t>
+        </w:r>
+      </w:fldSimple>
       <w:r>
         <w:t xml:space="preserve"> Seansų kūrimo langas</w:t>
       </w:r>
@@ -1134,27 +1120,14 @@
       <w:r>
         <w:t xml:space="preserve">pav. </w:t>
       </w:r>
-      <w:r>
-        <w:fldChar w:fldCharType="begin"/>
-      </w:r>
-      <w:r>
-        <w:instrText xml:space="preserve"> SEQ pav. \* ARABIC </w:instrText>
-      </w:r>
-      <w:r>
-        <w:fldChar w:fldCharType="separate"/>
-      </w:r>
-      <w:r>
-        <w:rPr>
-          <w:noProof/>
-        </w:rPr>
-        <w:t>2</w:t>
-      </w:r>
-      <w:r>
-        <w:rPr>
-          <w:noProof/>
-        </w:rPr>
-        <w:fldChar w:fldCharType="end"/>
-      </w:r>
+      <w:fldSimple w:instr=" SEQ pav. \* ARABIC ">
+        <w:r>
+          <w:rPr>
+            <w:noProof/>
+          </w:rPr>
+          <w:t>2</w:t>
+        </w:r>
+      </w:fldSimple>
       <w:r>
         <w:t xml:space="preserve"> Auditorijų administravimas</w:t>
       </w:r>
@@ -1223,27 +1196,14 @@
       <w:r>
         <w:t xml:space="preserve">pav. </w:t>
       </w:r>
-      <w:r>
-        <w:fldChar w:fldCharType="begin"/>
-      </w:r>
-      <w:r>
-        <w:instrText xml:space="preserve"> SEQ pav. \* ARABIC </w:instrText>
-      </w:r>
-      <w:r>
-        <w:fldChar w:fldCharType="separate"/>
-      </w:r>
-      <w:r>
-        <w:rPr>
-          <w:noProof/>
-        </w:rPr>
-        <w:t>3</w:t>
-      </w:r>
-      <w:r>
-        <w:rPr>
-          <w:noProof/>
-        </w:rPr>
-        <w:fldChar w:fldCharType="end"/>
-      </w:r>
+      <w:fldSimple w:instr=" SEQ pav. \* ARABIC ">
+        <w:r>
+          <w:rPr>
+            <w:noProof/>
+          </w:rPr>
+          <w:t>3</w:t>
+        </w:r>
+      </w:fldSimple>
       <w:r>
         <w:t xml:space="preserve"> Auditorijų administravimas</w:t>
       </w:r>
@@ -1311,27 +1271,14 @@
       <w:r>
         <w:t xml:space="preserve">pav. </w:t>
       </w:r>
-      <w:r>
-        <w:fldChar w:fldCharType="begin"/>
-      </w:r>
-      <w:r>
-        <w:instrText xml:space="preserve"> SEQ pav. \* ARABIC </w:instrText>
-      </w:r>
-      <w:r>
-        <w:fldChar w:fldCharType="separate"/>
-      </w:r>
-      <w:r>
-        <w:rPr>
-          <w:noProof/>
-        </w:rPr>
-        <w:t>4</w:t>
-      </w:r>
-      <w:r>
-        <w:rPr>
-          <w:noProof/>
-        </w:rPr>
-        <w:fldChar w:fldCharType="end"/>
-      </w:r>
+      <w:fldSimple w:instr=" SEQ pav. \* ARABIC ">
+        <w:r>
+          <w:rPr>
+            <w:noProof/>
+          </w:rPr>
+          <w:t>4</w:t>
+        </w:r>
+      </w:fldSimple>
       <w:r>
         <w:t xml:space="preserve"> Auditorijų administravimas</w:t>
       </w:r>
@@ -1400,27 +1347,14 @@
       <w:r>
         <w:t xml:space="preserve">pav. </w:t>
       </w:r>
-      <w:r>
-        <w:fldChar w:fldCharType="begin"/>
-      </w:r>
-      <w:r>
-        <w:instrText xml:space="preserve"> SEQ pav. \* ARABIC </w:instrText>
-      </w:r>
-      <w:r>
-        <w:fldChar w:fldCharType="separate"/>
-      </w:r>
-      <w:r>
-        <w:rPr>
-          <w:noProof/>
-        </w:rPr>
-        <w:t>5</w:t>
-      </w:r>
-      <w:r>
-        <w:rPr>
-          <w:noProof/>
-        </w:rPr>
-        <w:fldChar w:fldCharType="end"/>
-      </w:r>
+      <w:fldSimple w:instr=" SEQ pav. \* ARABIC ">
+        <w:r>
+          <w:rPr>
+            <w:noProof/>
+          </w:rPr>
+          <w:t>5</w:t>
+        </w:r>
+      </w:fldSimple>
       <w:r>
         <w:t xml:space="preserve"> Darbo skelbimai</w:t>
       </w:r>
@@ -1489,27 +1423,14 @@
       <w:r>
         <w:t xml:space="preserve">pav. </w:t>
       </w:r>
-      <w:r>
-        <w:fldChar w:fldCharType="begin"/>
-      </w:r>
-      <w:r>
-        <w:instrText xml:space="preserve"> SEQ pav. \* ARABIC </w:instrText>
-      </w:r>
-      <w:r>
-        <w:fldChar w:fldCharType="separate"/>
-      </w:r>
-      <w:r>
-        <w:rPr>
-          <w:noProof/>
-        </w:rPr>
-        <w:t>6</w:t>
-      </w:r>
-      <w:r>
-        <w:rPr>
-          <w:noProof/>
-        </w:rPr>
-        <w:fldChar w:fldCharType="end"/>
-      </w:r>
+      <w:fldSimple w:instr=" SEQ pav. \* ARABIC ">
+        <w:r>
+          <w:rPr>
+            <w:noProof/>
+          </w:rPr>
+          <w:t>6</w:t>
+        </w:r>
+      </w:fldSimple>
       <w:r>
         <w:t xml:space="preserve"> Balsavimai</w:t>
       </w:r>
@@ -1577,27 +1498,14 @@
       <w:r>
         <w:t xml:space="preserve">pav. </w:t>
       </w:r>
-      <w:r>
-        <w:fldChar w:fldCharType="begin"/>
-      </w:r>
-      <w:r>
-        <w:instrText xml:space="preserve"> SEQ pav. \* ARABIC </w:instrText>
-      </w:r>
-      <w:r>
-        <w:fldChar w:fldCharType="separate"/>
-      </w:r>
-      <w:r>
-        <w:rPr>
-          <w:noProof/>
-        </w:rPr>
-        <w:t>7</w:t>
-      </w:r>
-      <w:r>
-        <w:rPr>
-          <w:noProof/>
-        </w:rPr>
-        <w:fldChar w:fldCharType="end"/>
-      </w:r>
+      <w:fldSimple w:instr=" SEQ pav. \* ARABIC ">
+        <w:r>
+          <w:rPr>
+            <w:noProof/>
+          </w:rPr>
+          <w:t>7</w:t>
+        </w:r>
+      </w:fldSimple>
       <w:r>
         <w:t xml:space="preserve"> Filmų administravimas</w:t>
       </w:r>
@@ -1656,27 +1564,14 @@
       <w:r>
         <w:t xml:space="preserve">pav. </w:t>
       </w:r>
-      <w:r>
-        <w:fldChar w:fldCharType="begin"/>
-      </w:r>
-      <w:r>
-        <w:instrText xml:space="preserve"> SEQ pav. \* ARABIC </w:instrText>
-      </w:r>
-      <w:r>
-        <w:fldChar w:fldCharType="separate"/>
-      </w:r>
-      <w:r>
-        <w:rPr>
-          <w:noProof/>
-        </w:rPr>
-        <w:t>8</w:t>
-      </w:r>
-      <w:r>
-        <w:rPr>
-          <w:noProof/>
-        </w:rPr>
-        <w:fldChar w:fldCharType="end"/>
-      </w:r>
+      <w:fldSimple w:instr=" SEQ pav. \* ARABIC ">
+        <w:r>
+          <w:rPr>
+            <w:noProof/>
+          </w:rPr>
+          <w:t>8</w:t>
+        </w:r>
+      </w:fldSimple>
       <w:r>
         <w:t xml:space="preserve"> Patvirtinimo langas</w:t>
       </w:r>
@@ -1735,27 +1630,14 @@
       <w:r>
         <w:t xml:space="preserve">pav. </w:t>
       </w:r>
-      <w:r>
-        <w:fldChar w:fldCharType="begin"/>
-      </w:r>
-      <w:r>
-        <w:instrText xml:space="preserve"> SEQ pav. \* ARABIC </w:instrText>
-      </w:r>
-      <w:r>
-        <w:fldChar w:fldCharType="separate"/>
-      </w:r>
-      <w:r>
-        <w:rPr>
-          <w:noProof/>
-        </w:rPr>
-        <w:t>9</w:t>
-      </w:r>
-      <w:r>
-        <w:rPr>
-          <w:noProof/>
-        </w:rPr>
-        <w:fldChar w:fldCharType="end"/>
-      </w:r>
+      <w:fldSimple w:instr=" SEQ pav. \* ARABIC ">
+        <w:r>
+          <w:rPr>
+            <w:noProof/>
+          </w:rPr>
+          <w:t>9</w:t>
+        </w:r>
+      </w:fldSimple>
       <w:r>
         <w:t xml:space="preserve"> Darbo skelbimo išsiuntimo langas</w:t>
       </w:r>
@@ -1813,27 +1695,14 @@
       <w:r>
         <w:t xml:space="preserve">pav. </w:t>
       </w:r>
-      <w:r>
-        <w:fldChar w:fldCharType="begin"/>
-      </w:r>
-      <w:r>
-        <w:instrText xml:space="preserve"> SEQ pav. \* ARABIC </w:instrText>
-      </w:r>
-      <w:r>
-        <w:fldChar w:fldCharType="separate"/>
-      </w:r>
-      <w:r>
-        <w:rPr>
-          <w:noProof/>
-        </w:rPr>
-        <w:t>10</w:t>
-      </w:r>
-      <w:r>
-        <w:rPr>
-          <w:noProof/>
-        </w:rPr>
-        <w:fldChar w:fldCharType="end"/>
-      </w:r>
+      <w:fldSimple w:instr=" SEQ pav. \* ARABIC ">
+        <w:r>
+          <w:rPr>
+            <w:noProof/>
+          </w:rPr>
+          <w:t>10</w:t>
+        </w:r>
+      </w:fldSimple>
       <w:r>
         <w:t xml:space="preserve"> Balsavimų langas</w:t>
       </w:r>
@@ -1892,27 +1761,14 @@
       <w:r>
         <w:t xml:space="preserve">pav. </w:t>
       </w:r>
-      <w:r>
-        <w:fldChar w:fldCharType="begin"/>
-      </w:r>
-      <w:r>
-        <w:instrText xml:space="preserve"> SEQ pav. \* ARABIC </w:instrText>
-      </w:r>
-      <w:r>
-        <w:fldChar w:fldCharType="separate"/>
-      </w:r>
-      <w:r>
-        <w:rPr>
-          <w:noProof/>
-        </w:rPr>
-        <w:t>11</w:t>
-      </w:r>
-      <w:r>
-        <w:rPr>
-          <w:noProof/>
-        </w:rPr>
-        <w:fldChar w:fldCharType="end"/>
-      </w:r>
+      <w:fldSimple w:instr=" SEQ pav. \* ARABIC ">
+        <w:r>
+          <w:rPr>
+            <w:noProof/>
+          </w:rPr>
+          <w:t>11</w:t>
+        </w:r>
+      </w:fldSimple>
       <w:r>
         <w:t xml:space="preserve"> Naujo balsavimo sukūrimo langas</w:t>
       </w:r>
@@ -1969,7 +1825,7 @@
             <v:path o:extrusionok="f" gradientshapeok="t" o:connecttype="rect"/>
             <o:lock v:ext="edit" aspectratio="t"/>
           </v:shapetype>
-          <v:shape id="_x0000_i1025" type="#_x0000_t75" style="width:481.5pt;height:663.75pt">
+          <v:shape id="_x0000_i1025" type="#_x0000_t75" style="width:480.9pt;height:664.3pt">
             <v:imagedata r:id="rId16" o:title="Panaudojimo atvejų diagrama"/>
           </v:shape>
         </w:pict>
@@ -1982,27 +1838,14 @@
       <w:r>
         <w:t xml:space="preserve">pav. </w:t>
       </w:r>
-      <w:r>
-        <w:fldChar w:fldCharType="begin"/>
-      </w:r>
-      <w:r>
-        <w:instrText xml:space="preserve"> SEQ pav. \* ARABIC </w:instrText>
-      </w:r>
-      <w:r>
-        <w:fldChar w:fldCharType="separate"/>
-      </w:r>
-      <w:r>
-        <w:rPr>
-          <w:noProof/>
-        </w:rPr>
-        <w:t>12</w:t>
-      </w:r>
-      <w:r>
-        <w:rPr>
-          <w:noProof/>
-        </w:rPr>
-        <w:fldChar w:fldCharType="end"/>
-      </w:r>
+      <w:fldSimple w:instr=" SEQ pav. \* ARABIC ">
+        <w:r>
+          <w:rPr>
+            <w:noProof/>
+          </w:rPr>
+          <w:t>12</w:t>
+        </w:r>
+      </w:fldSimple>
       <w:r>
         <w:t xml:space="preserve"> Panaudojimo atvejų diagrama</w:t>
       </w:r>
@@ -4878,13 +4721,7 @@
               <w:rPr>
                 <w:rFonts w:ascii="Times New Roman" w:hAnsi="Times New Roman" w:cs="Times New Roman"/>
               </w:rPr>
-              <w:t xml:space="preserve">Patvirtinti veiklą </w:t>
-            </w:r>
-            <w:r>
-              <w:rPr>
-                <w:rFonts w:ascii="Times New Roman" w:hAnsi="Times New Roman" w:cs="Times New Roman"/>
-              </w:rPr>
-              <w:t>filme</w:t>
+              <w:t>Patvirtinti veiklą filme</w:t>
             </w:r>
             <w:r>
               <w:rPr>
@@ -6211,36 +6048,11 @@
               </w:rPr>
               <w:t>“</w:t>
             </w:r>
-            <w:proofErr w:type="spellStart"/>
             <w:r>
               <w:rPr>
                 <w:rFonts w:ascii="Times New Roman" w:hAnsi="Times New Roman" w:cs="Times New Roman"/>
-                <w:lang w:val="en-US"/>
-              </w:rPr>
-              <w:t>Kurti</w:t>
-            </w:r>
-            <w:proofErr w:type="spellEnd"/>
-            <w:r>
-              <w:rPr>
-                <w:rFonts w:ascii="Times New Roman" w:hAnsi="Times New Roman" w:cs="Times New Roman"/>
-                <w:lang w:val="en-US"/>
-              </w:rPr>
-              <w:t xml:space="preserve"> </w:t>
-            </w:r>
-            <w:proofErr w:type="spellStart"/>
-            <w:r>
-              <w:rPr>
-                <w:rFonts w:ascii="Times New Roman" w:hAnsi="Times New Roman" w:cs="Times New Roman"/>
-                <w:lang w:val="en-US"/>
-              </w:rPr>
-              <w:t>balsavim</w:t>
-            </w:r>
-            <w:proofErr w:type="spellEnd"/>
-            <w:r>
-              <w:rPr>
-                <w:rFonts w:ascii="Times New Roman" w:hAnsi="Times New Roman" w:cs="Times New Roman"/>
-              </w:rPr>
-              <w:t>ą</w:t>
+              </w:rPr>
+              <w:t>Kurti balsavimą</w:t>
             </w:r>
             <w:r>
               <w:rPr>
@@ -8266,42 +8078,13 @@
                 <w:color w:val="000000"/>
                 <w:lang w:bidi="lo-LA"/>
               </w:rPr>
-              <w:t>PA 10</w:t>
-            </w:r>
-            <w:r>
-              <w:rPr>
-                <w:rFonts w:eastAsia="Times New Roman"/>
-                <w:bCs/>
-                <w:color w:val="000000"/>
-                <w:lang w:bidi="lo-LA"/>
-              </w:rPr>
-              <w:t xml:space="preserve"> </w:t>
+              <w:t xml:space="preserve">PA 10 </w:t>
             </w:r>
             <w:r>
               <w:rPr>
                 <w:rFonts w:ascii="Times New Roman" w:hAnsi="Times New Roman" w:cs="Times New Roman"/>
               </w:rPr>
-              <w:t>“</w:t>
-            </w:r>
-            <w:r>
-              <w:rPr>
-                <w:rFonts w:ascii="Times New Roman" w:hAnsi="Times New Roman" w:cs="Times New Roman"/>
-              </w:rPr>
-              <w:t xml:space="preserve">Peržiūrėti sukurtus </w:t>
-            </w:r>
-            <w:proofErr w:type="spellStart"/>
-            <w:r>
-              <w:rPr>
-                <w:rFonts w:ascii="Times New Roman" w:hAnsi="Times New Roman" w:cs="Times New Roman"/>
-              </w:rPr>
-              <w:t>balsavimus</w:t>
-            </w:r>
-            <w:proofErr w:type="spellEnd"/>
-            <w:r>
-              <w:rPr>
-                <w:rFonts w:ascii="Times New Roman" w:hAnsi="Times New Roman" w:cs="Times New Roman"/>
-              </w:rPr>
-              <w:t>“</w:t>
+              <w:t>“Peržiūrėti sukurtus balsavimus“</w:t>
             </w:r>
             <w:r>
               <w:rPr>
@@ -8350,16 +8133,7 @@
                 <w:color w:val="000000"/>
                 <w:lang w:bidi="lo-LA"/>
               </w:rPr>
-              <w:t xml:space="preserve">Tikslas. </w:t>
-            </w:r>
-            <w:r>
-              <w:rPr>
-                <w:rFonts w:eastAsia="Times New Roman"/>
-                <w:bCs/>
-                <w:color w:val="000000"/>
-                <w:lang w:bidi="lo-LA"/>
-              </w:rPr>
-              <w:t>Perž</w:t>
+              <w:t>Tikslas. Perž</w:t>
             </w:r>
             <w:r>
               <w:rPr>
@@ -9077,6 +8851,33 @@
               </w:rPr>
               <w:t xml:space="preserve">Aprašymas. </w:t>
             </w:r>
+            <w:r>
+              <w:rPr>
+                <w:rFonts w:eastAsia="Times New Roman"/>
+                <w:bCs/>
+                <w:color w:val="000000"/>
+                <w:lang w:bidi="lo-LA"/>
+              </w:rPr>
+              <w:t xml:space="preserve">Studija gali </w:t>
+            </w:r>
+            <w:r>
+              <w:rPr>
+                <w:rFonts w:eastAsia="Times New Roman"/>
+                <w:bCs/>
+                <w:color w:val="000000"/>
+                <w:lang w:bidi="lo-LA"/>
+              </w:rPr>
+              <w:t xml:space="preserve">peržiūrėti, </w:t>
+            </w:r>
+            <w:r>
+              <w:rPr>
+                <w:rFonts w:eastAsia="Times New Roman"/>
+                <w:bCs/>
+                <w:color w:val="000000"/>
+                <w:lang w:bidi="lo-LA"/>
+              </w:rPr>
+              <w:t>kurti, šalinti, redaguoti filmus.</w:t>
+            </w:r>
           </w:p>
         </w:tc>
       </w:tr>
@@ -9356,6 +9157,15 @@
                 <w:lang w:bidi="lo-LA"/>
               </w:rPr>
             </w:pPr>
+            <w:r>
+              <w:rPr>
+                <w:rFonts w:eastAsia="Times New Roman"/>
+                <w:bCs/>
+                <w:color w:val="000000"/>
+                <w:lang w:bidi="lo-LA"/>
+              </w:rPr>
+              <w:t>Kurti filmą, Redaguoti Filmą, Šalinti filmą</w:t>
+            </w:r>
           </w:p>
         </w:tc>
       </w:tr>
@@ -9783,6 +9593,33 @@
               </w:rPr>
               <w:t xml:space="preserve">Aprašymas. </w:t>
             </w:r>
+            <w:r>
+              <w:rPr>
+                <w:rFonts w:eastAsia="Times New Roman"/>
+                <w:bCs/>
+                <w:color w:val="000000"/>
+                <w:lang w:bidi="lo-LA"/>
+              </w:rPr>
+              <w:t>Studija gali kurti, šalinti</w:t>
+            </w:r>
+            <w:r>
+              <w:rPr>
+                <w:rFonts w:eastAsia="Times New Roman"/>
+                <w:bCs/>
+                <w:color w:val="000000"/>
+                <w:lang w:bidi="lo-LA"/>
+              </w:rPr>
+              <w:t>, peržiūrėti</w:t>
+            </w:r>
+            <w:r>
+              <w:rPr>
+                <w:rFonts w:eastAsia="Times New Roman"/>
+                <w:bCs/>
+                <w:color w:val="000000"/>
+                <w:lang w:bidi="lo-LA"/>
+              </w:rPr>
+              <w:t xml:space="preserve"> darbo skelbimus</w:t>
+            </w:r>
           </w:p>
         </w:tc>
       </w:tr>
@@ -10027,6 +9864,15 @@
                 <w:lang w:bidi="lo-LA"/>
               </w:rPr>
             </w:pPr>
+            <w:r>
+              <w:rPr>
+                <w:rFonts w:eastAsia="Times New Roman"/>
+                <w:bCs/>
+                <w:color w:val="000000"/>
+                <w:lang w:bidi="lo-LA"/>
+              </w:rPr>
+              <w:t>Kurti darbo skelbimą, Šalinti darbo skelbimą</w:t>
+            </w:r>
           </w:p>
         </w:tc>
       </w:tr>
@@ -12281,6 +12127,3574 @@
         </w:tc>
       </w:tr>
     </w:tbl>
+    <w:p/>
+    <w:tbl>
+      <w:tblPr>
+        <w:tblW w:w="9349" w:type="dxa"/>
+        <w:tblInd w:w="279" w:type="dxa"/>
+        <w:tblLook w:val="04A0" w:firstRow="1" w:lastRow="0" w:firstColumn="1" w:lastColumn="0" w:noHBand="0" w:noVBand="1"/>
+      </w:tblPr>
+      <w:tblGrid>
+        <w:gridCol w:w="1559"/>
+        <w:gridCol w:w="1748"/>
+        <w:gridCol w:w="6042"/>
+      </w:tblGrid>
+      <w:tr>
+        <w:trPr>
+          <w:trHeight w:val="300"/>
+        </w:trPr>
+        <w:tc>
+          <w:tcPr>
+            <w:tcW w:w="9349" w:type="dxa"/>
+            <w:gridSpan w:val="3"/>
+            <w:tcBorders>
+              <w:top w:val="single" w:sz="4" w:space="0" w:color="auto"/>
+              <w:left w:val="single" w:sz="4" w:space="0" w:color="auto"/>
+              <w:bottom w:val="single" w:sz="4" w:space="0" w:color="auto"/>
+              <w:right w:val="single" w:sz="4" w:space="0" w:color="auto"/>
+            </w:tcBorders>
+            <w:noWrap/>
+            <w:vAlign w:val="bottom"/>
+            <w:hideMark/>
+          </w:tcPr>
+          <w:p>
+            <w:pPr>
+              <w:spacing w:after="0" w:line="240" w:lineRule="auto"/>
+              <w:rPr>
+                <w:rFonts w:eastAsia="Times New Roman"/>
+                <w:bCs/>
+                <w:color w:val="000000"/>
+                <w:lang w:bidi="lo-LA"/>
+              </w:rPr>
+            </w:pPr>
+            <w:r>
+              <w:rPr>
+                <w:rFonts w:eastAsia="Times New Roman"/>
+                <w:bCs/>
+                <w:color w:val="000000"/>
+                <w:lang w:bidi="lo-LA"/>
+              </w:rPr>
+              <w:t>PA 16</w:t>
+            </w:r>
+            <w:r>
+              <w:rPr>
+                <w:rFonts w:eastAsia="Times New Roman"/>
+                <w:bCs/>
+                <w:color w:val="000000"/>
+                <w:lang w:bidi="lo-LA"/>
+              </w:rPr>
+              <w:t xml:space="preserve"> </w:t>
+            </w:r>
+            <w:r>
+              <w:rPr>
+                <w:rFonts w:ascii="Times New Roman" w:hAnsi="Times New Roman" w:cs="Times New Roman"/>
+              </w:rPr>
+              <w:t>“</w:t>
+            </w:r>
+            <w:r>
+              <w:rPr>
+                <w:rFonts w:ascii="Times New Roman" w:hAnsi="Times New Roman" w:cs="Times New Roman"/>
+              </w:rPr>
+              <w:t>Kurti filmą</w:t>
+            </w:r>
+            <w:r>
+              <w:rPr>
+                <w:rFonts w:ascii="Times New Roman" w:hAnsi="Times New Roman" w:cs="Times New Roman"/>
+              </w:rPr>
+              <w:t>“</w:t>
+            </w:r>
+            <w:r>
+              <w:rPr>
+                <w:rFonts w:eastAsia="Times New Roman"/>
+                <w:bCs/>
+                <w:color w:val="000000"/>
+                <w:lang w:bidi="lo-LA"/>
+              </w:rPr>
+              <w:t>, ZA</w:t>
+            </w:r>
+          </w:p>
+        </w:tc>
+      </w:tr>
+      <w:tr>
+        <w:trPr>
+          <w:trHeight w:val="300"/>
+        </w:trPr>
+        <w:tc>
+          <w:tcPr>
+            <w:tcW w:w="9349" w:type="dxa"/>
+            <w:gridSpan w:val="3"/>
+            <w:tcBorders>
+              <w:top w:val="single" w:sz="4" w:space="0" w:color="auto"/>
+              <w:left w:val="single" w:sz="4" w:space="0" w:color="auto"/>
+              <w:bottom w:val="single" w:sz="4" w:space="0" w:color="auto"/>
+              <w:right w:val="single" w:sz="4" w:space="0" w:color="auto"/>
+            </w:tcBorders>
+            <w:noWrap/>
+            <w:vAlign w:val="bottom"/>
+            <w:hideMark/>
+          </w:tcPr>
+          <w:p>
+            <w:pPr>
+              <w:spacing w:after="0" w:line="240" w:lineRule="auto"/>
+              <w:rPr>
+                <w:rFonts w:eastAsia="Times New Roman"/>
+                <w:bCs/>
+                <w:color w:val="000000"/>
+                <w:lang w:bidi="lo-LA"/>
+              </w:rPr>
+            </w:pPr>
+            <w:r>
+              <w:rPr>
+                <w:rFonts w:eastAsia="Times New Roman"/>
+                <w:bCs/>
+                <w:color w:val="000000"/>
+                <w:lang w:bidi="lo-LA"/>
+              </w:rPr>
+              <w:t xml:space="preserve">Tikslas. </w:t>
+            </w:r>
+            <w:r>
+              <w:rPr>
+                <w:rFonts w:eastAsia="Times New Roman"/>
+                <w:bCs/>
+                <w:color w:val="000000"/>
+                <w:lang w:bidi="lo-LA"/>
+              </w:rPr>
+              <w:t>Sukurti filmą</w:t>
+            </w:r>
+          </w:p>
+        </w:tc>
+      </w:tr>
+      <w:tr>
+        <w:trPr>
+          <w:trHeight w:val="300"/>
+        </w:trPr>
+        <w:tc>
+          <w:tcPr>
+            <w:tcW w:w="9349" w:type="dxa"/>
+            <w:gridSpan w:val="3"/>
+            <w:tcBorders>
+              <w:top w:val="single" w:sz="4" w:space="0" w:color="auto"/>
+              <w:left w:val="single" w:sz="4" w:space="0" w:color="auto"/>
+              <w:bottom w:val="single" w:sz="4" w:space="0" w:color="auto"/>
+              <w:right w:val="single" w:sz="4" w:space="0" w:color="auto"/>
+            </w:tcBorders>
+            <w:noWrap/>
+            <w:vAlign w:val="bottom"/>
+            <w:hideMark/>
+          </w:tcPr>
+          <w:p>
+            <w:pPr>
+              <w:spacing w:after="0" w:line="240" w:lineRule="auto"/>
+              <w:rPr>
+                <w:rFonts w:eastAsia="Times New Roman"/>
+                <w:bCs/>
+                <w:color w:val="000000"/>
+                <w:lang w:bidi="lo-LA"/>
+              </w:rPr>
+            </w:pPr>
+            <w:r>
+              <w:rPr>
+                <w:rFonts w:eastAsia="Times New Roman"/>
+                <w:bCs/>
+                <w:color w:val="000000"/>
+                <w:lang w:bidi="lo-LA"/>
+              </w:rPr>
+              <w:t xml:space="preserve">Aprašymas. </w:t>
+            </w:r>
+            <w:r>
+              <w:rPr>
+                <w:rFonts w:eastAsia="Times New Roman"/>
+                <w:bCs/>
+                <w:color w:val="000000"/>
+                <w:lang w:bidi="lo-LA"/>
+              </w:rPr>
+              <w:t>Studija sukuria sistemoje filmą</w:t>
+            </w:r>
+          </w:p>
+        </w:tc>
+      </w:tr>
+      <w:tr>
+        <w:trPr>
+          <w:trHeight w:val="300"/>
+        </w:trPr>
+        <w:tc>
+          <w:tcPr>
+            <w:tcW w:w="3307" w:type="dxa"/>
+            <w:gridSpan w:val="2"/>
+            <w:tcBorders>
+              <w:top w:val="single" w:sz="4" w:space="0" w:color="auto"/>
+              <w:left w:val="single" w:sz="4" w:space="0" w:color="auto"/>
+              <w:bottom w:val="single" w:sz="4" w:space="0" w:color="auto"/>
+              <w:right w:val="single" w:sz="4" w:space="0" w:color="auto"/>
+            </w:tcBorders>
+            <w:noWrap/>
+            <w:vAlign w:val="bottom"/>
+            <w:hideMark/>
+          </w:tcPr>
+          <w:p>
+            <w:pPr>
+              <w:spacing w:after="0" w:line="240" w:lineRule="auto"/>
+              <w:rPr>
+                <w:rFonts w:eastAsia="Times New Roman"/>
+                <w:bCs/>
+                <w:color w:val="000000"/>
+                <w:lang w:bidi="lo-LA"/>
+              </w:rPr>
+            </w:pPr>
+            <w:r>
+              <w:rPr>
+                <w:rFonts w:eastAsia="Times New Roman"/>
+                <w:bCs/>
+                <w:color w:val="000000"/>
+                <w:lang w:bidi="lo-LA"/>
+              </w:rPr>
+              <w:t>Prieš sąlyga</w:t>
+            </w:r>
+          </w:p>
+        </w:tc>
+        <w:tc>
+          <w:tcPr>
+            <w:tcW w:w="6042" w:type="dxa"/>
+            <w:tcBorders>
+              <w:top w:val="single" w:sz="4" w:space="0" w:color="auto"/>
+              <w:left w:val="nil"/>
+              <w:bottom w:val="single" w:sz="4" w:space="0" w:color="auto"/>
+              <w:right w:val="single" w:sz="4" w:space="0" w:color="auto"/>
+            </w:tcBorders>
+            <w:noWrap/>
+            <w:vAlign w:val="bottom"/>
+          </w:tcPr>
+          <w:p>
+            <w:pPr>
+              <w:spacing w:after="0" w:line="240" w:lineRule="auto"/>
+              <w:rPr>
+                <w:rFonts w:eastAsia="Times New Roman"/>
+                <w:bCs/>
+                <w:color w:val="000000"/>
+                <w:lang w:bidi="lo-LA"/>
+              </w:rPr>
+            </w:pPr>
+            <w:r>
+              <w:rPr>
+                <w:rFonts w:eastAsia="Times New Roman"/>
+                <w:bCs/>
+                <w:color w:val="000000"/>
+                <w:lang w:bidi="lo-LA"/>
+              </w:rPr>
+              <w:t>Vartotojas prisijungęs</w:t>
+            </w:r>
+            <w:r>
+              <w:rPr>
+                <w:rFonts w:eastAsia="Times New Roman"/>
+                <w:bCs/>
+                <w:color w:val="000000"/>
+                <w:lang w:bidi="lo-LA"/>
+              </w:rPr>
+              <w:t xml:space="preserve"> kaip studija</w:t>
+            </w:r>
+          </w:p>
+        </w:tc>
+      </w:tr>
+      <w:tr>
+        <w:trPr>
+          <w:trHeight w:val="300"/>
+        </w:trPr>
+        <w:tc>
+          <w:tcPr>
+            <w:tcW w:w="3307" w:type="dxa"/>
+            <w:gridSpan w:val="2"/>
+            <w:tcBorders>
+              <w:top w:val="single" w:sz="4" w:space="0" w:color="auto"/>
+              <w:left w:val="single" w:sz="4" w:space="0" w:color="auto"/>
+              <w:bottom w:val="single" w:sz="4" w:space="0" w:color="auto"/>
+              <w:right w:val="single" w:sz="4" w:space="0" w:color="auto"/>
+            </w:tcBorders>
+            <w:noWrap/>
+            <w:vAlign w:val="bottom"/>
+            <w:hideMark/>
+          </w:tcPr>
+          <w:p>
+            <w:pPr>
+              <w:spacing w:after="0" w:line="240" w:lineRule="auto"/>
+              <w:rPr>
+                <w:rFonts w:eastAsia="Times New Roman"/>
+                <w:bCs/>
+                <w:color w:val="000000"/>
+                <w:lang w:bidi="lo-LA"/>
+              </w:rPr>
+            </w:pPr>
+            <w:r>
+              <w:rPr>
+                <w:rFonts w:eastAsia="Times New Roman"/>
+                <w:bCs/>
+                <w:color w:val="000000"/>
+                <w:lang w:bidi="lo-LA"/>
+              </w:rPr>
+              <w:t>Aktorius</w:t>
+            </w:r>
+          </w:p>
+        </w:tc>
+        <w:tc>
+          <w:tcPr>
+            <w:tcW w:w="6042" w:type="dxa"/>
+            <w:tcBorders>
+              <w:top w:val="single" w:sz="4" w:space="0" w:color="auto"/>
+              <w:left w:val="nil"/>
+              <w:bottom w:val="single" w:sz="4" w:space="0" w:color="auto"/>
+              <w:right w:val="single" w:sz="4" w:space="0" w:color="auto"/>
+            </w:tcBorders>
+            <w:noWrap/>
+            <w:vAlign w:val="bottom"/>
+          </w:tcPr>
+          <w:p>
+            <w:pPr>
+              <w:spacing w:after="0" w:line="240" w:lineRule="auto"/>
+              <w:rPr>
+                <w:rFonts w:eastAsia="Times New Roman"/>
+                <w:bCs/>
+                <w:color w:val="000000"/>
+                <w:lang w:bidi="lo-LA"/>
+              </w:rPr>
+            </w:pPr>
+            <w:r>
+              <w:rPr>
+                <w:rFonts w:eastAsia="Times New Roman"/>
+                <w:bCs/>
+                <w:color w:val="000000"/>
+                <w:lang w:bidi="lo-LA"/>
+              </w:rPr>
+              <w:t>Studija</w:t>
+            </w:r>
+          </w:p>
+        </w:tc>
+      </w:tr>
+      <w:tr>
+        <w:trPr>
+          <w:trHeight w:val="283"/>
+        </w:trPr>
+        <w:tc>
+          <w:tcPr>
+            <w:tcW w:w="1559" w:type="dxa"/>
+            <w:vMerge w:val="restart"/>
+            <w:tcBorders>
+              <w:top w:val="nil"/>
+              <w:left w:val="single" w:sz="4" w:space="0" w:color="auto"/>
+              <w:bottom w:val="single" w:sz="4" w:space="0" w:color="auto"/>
+              <w:right w:val="single" w:sz="4" w:space="0" w:color="auto"/>
+            </w:tcBorders>
+            <w:vAlign w:val="center"/>
+            <w:hideMark/>
+          </w:tcPr>
+          <w:p>
+            <w:pPr>
+              <w:spacing w:after="0" w:line="240" w:lineRule="auto"/>
+              <w:rPr>
+                <w:rFonts w:eastAsia="Times New Roman"/>
+                <w:bCs/>
+                <w:color w:val="000000"/>
+                <w:lang w:bidi="lo-LA"/>
+              </w:rPr>
+            </w:pPr>
+            <w:r>
+              <w:rPr>
+                <w:rFonts w:eastAsia="Times New Roman"/>
+                <w:bCs/>
+                <w:color w:val="000000"/>
+                <w:lang w:bidi="lo-LA"/>
+              </w:rPr>
+              <w:t>Susiję panaudojimo atvejai</w:t>
+            </w:r>
+          </w:p>
+        </w:tc>
+        <w:tc>
+          <w:tcPr>
+            <w:tcW w:w="1748" w:type="dxa"/>
+            <w:tcBorders>
+              <w:top w:val="nil"/>
+              <w:left w:val="nil"/>
+              <w:bottom w:val="single" w:sz="4" w:space="0" w:color="auto"/>
+              <w:right w:val="single" w:sz="4" w:space="0" w:color="auto"/>
+            </w:tcBorders>
+            <w:noWrap/>
+            <w:vAlign w:val="bottom"/>
+            <w:hideMark/>
+          </w:tcPr>
+          <w:p>
+            <w:pPr>
+              <w:spacing w:after="0" w:line="240" w:lineRule="auto"/>
+              <w:rPr>
+                <w:rFonts w:eastAsia="Times New Roman"/>
+                <w:bCs/>
+                <w:color w:val="000000"/>
+                <w:lang w:bidi="lo-LA"/>
+              </w:rPr>
+            </w:pPr>
+            <w:r>
+              <w:rPr>
+                <w:rFonts w:eastAsia="Times New Roman"/>
+                <w:bCs/>
+                <w:color w:val="000000"/>
+                <w:lang w:bidi="lo-LA"/>
+              </w:rPr>
+              <w:t>Išplečiantys PA</w:t>
+            </w:r>
+          </w:p>
+        </w:tc>
+        <w:tc>
+          <w:tcPr>
+            <w:tcW w:w="6042" w:type="dxa"/>
+            <w:tcBorders>
+              <w:top w:val="single" w:sz="4" w:space="0" w:color="auto"/>
+              <w:left w:val="nil"/>
+              <w:bottom w:val="single" w:sz="4" w:space="0" w:color="auto"/>
+              <w:right w:val="single" w:sz="4" w:space="0" w:color="auto"/>
+            </w:tcBorders>
+            <w:noWrap/>
+            <w:vAlign w:val="bottom"/>
+          </w:tcPr>
+          <w:p>
+            <w:pPr>
+              <w:spacing w:after="0" w:line="240" w:lineRule="auto"/>
+              <w:rPr>
+                <w:rFonts w:eastAsia="Times New Roman"/>
+                <w:bCs/>
+                <w:color w:val="000000"/>
+                <w:lang w:bidi="lo-LA"/>
+              </w:rPr>
+            </w:pPr>
+          </w:p>
+        </w:tc>
+      </w:tr>
+      <w:tr>
+        <w:trPr>
+          <w:trHeight w:val="283"/>
+        </w:trPr>
+        <w:tc>
+          <w:tcPr>
+            <w:tcW w:w="0" w:type="auto"/>
+            <w:vMerge/>
+            <w:tcBorders>
+              <w:top w:val="nil"/>
+              <w:left w:val="single" w:sz="4" w:space="0" w:color="auto"/>
+              <w:bottom w:val="single" w:sz="4" w:space="0" w:color="auto"/>
+              <w:right w:val="single" w:sz="4" w:space="0" w:color="auto"/>
+            </w:tcBorders>
+            <w:vAlign w:val="center"/>
+            <w:hideMark/>
+          </w:tcPr>
+          <w:p>
+            <w:pPr>
+              <w:spacing w:after="0"/>
+              <w:rPr>
+                <w:rFonts w:eastAsia="Times New Roman"/>
+                <w:bCs/>
+                <w:color w:val="000000"/>
+                <w:lang w:bidi="lo-LA"/>
+              </w:rPr>
+            </w:pPr>
+          </w:p>
+        </w:tc>
+        <w:tc>
+          <w:tcPr>
+            <w:tcW w:w="1748" w:type="dxa"/>
+            <w:tcBorders>
+              <w:top w:val="nil"/>
+              <w:left w:val="nil"/>
+              <w:bottom w:val="single" w:sz="4" w:space="0" w:color="auto"/>
+              <w:right w:val="single" w:sz="4" w:space="0" w:color="auto"/>
+            </w:tcBorders>
+            <w:noWrap/>
+            <w:vAlign w:val="bottom"/>
+            <w:hideMark/>
+          </w:tcPr>
+          <w:p>
+            <w:pPr>
+              <w:spacing w:after="0" w:line="240" w:lineRule="auto"/>
+              <w:rPr>
+                <w:rFonts w:eastAsia="Times New Roman"/>
+                <w:bCs/>
+                <w:color w:val="000000"/>
+                <w:lang w:bidi="lo-LA"/>
+              </w:rPr>
+            </w:pPr>
+            <w:r>
+              <w:rPr>
+                <w:rFonts w:eastAsia="Times New Roman"/>
+                <w:bCs/>
+                <w:color w:val="000000"/>
+                <w:lang w:bidi="lo-LA"/>
+              </w:rPr>
+              <w:t>Apimami PA</w:t>
+            </w:r>
+          </w:p>
+        </w:tc>
+        <w:tc>
+          <w:tcPr>
+            <w:tcW w:w="6042" w:type="dxa"/>
+            <w:tcBorders>
+              <w:top w:val="single" w:sz="4" w:space="0" w:color="auto"/>
+              <w:left w:val="nil"/>
+              <w:bottom w:val="single" w:sz="4" w:space="0" w:color="auto"/>
+              <w:right w:val="single" w:sz="4" w:space="0" w:color="auto"/>
+            </w:tcBorders>
+            <w:noWrap/>
+            <w:vAlign w:val="bottom"/>
+          </w:tcPr>
+          <w:p>
+            <w:pPr>
+              <w:spacing w:after="0" w:line="240" w:lineRule="auto"/>
+              <w:rPr>
+                <w:rFonts w:eastAsia="Times New Roman"/>
+                <w:bCs/>
+                <w:color w:val="000000"/>
+                <w:lang w:bidi="lo-LA"/>
+              </w:rPr>
+            </w:pPr>
+          </w:p>
+        </w:tc>
+      </w:tr>
+      <w:tr>
+        <w:trPr>
+          <w:trHeight w:val="283"/>
+        </w:trPr>
+        <w:tc>
+          <w:tcPr>
+            <w:tcW w:w="0" w:type="auto"/>
+            <w:vMerge/>
+            <w:tcBorders>
+              <w:top w:val="nil"/>
+              <w:left w:val="single" w:sz="4" w:space="0" w:color="auto"/>
+              <w:bottom w:val="single" w:sz="4" w:space="0" w:color="auto"/>
+              <w:right w:val="single" w:sz="4" w:space="0" w:color="auto"/>
+            </w:tcBorders>
+            <w:vAlign w:val="center"/>
+            <w:hideMark/>
+          </w:tcPr>
+          <w:p>
+            <w:pPr>
+              <w:spacing w:after="0"/>
+              <w:rPr>
+                <w:rFonts w:eastAsia="Times New Roman"/>
+                <w:bCs/>
+                <w:color w:val="000000"/>
+                <w:lang w:bidi="lo-LA"/>
+              </w:rPr>
+            </w:pPr>
+          </w:p>
+        </w:tc>
+        <w:tc>
+          <w:tcPr>
+            <w:tcW w:w="1748" w:type="dxa"/>
+            <w:tcBorders>
+              <w:top w:val="nil"/>
+              <w:left w:val="nil"/>
+              <w:bottom w:val="single" w:sz="4" w:space="0" w:color="auto"/>
+              <w:right w:val="single" w:sz="4" w:space="0" w:color="auto"/>
+            </w:tcBorders>
+            <w:noWrap/>
+            <w:vAlign w:val="bottom"/>
+            <w:hideMark/>
+          </w:tcPr>
+          <w:p>
+            <w:pPr>
+              <w:spacing w:after="0" w:line="240" w:lineRule="auto"/>
+              <w:rPr>
+                <w:rFonts w:eastAsia="Times New Roman"/>
+                <w:bCs/>
+                <w:color w:val="000000"/>
+                <w:lang w:bidi="lo-LA"/>
+              </w:rPr>
+            </w:pPr>
+            <w:r>
+              <w:rPr>
+                <w:rFonts w:eastAsia="Times New Roman"/>
+                <w:bCs/>
+                <w:color w:val="000000"/>
+                <w:lang w:bidi="lo-LA"/>
+              </w:rPr>
+              <w:t>Specializuoja PA</w:t>
+            </w:r>
+          </w:p>
+        </w:tc>
+        <w:tc>
+          <w:tcPr>
+            <w:tcW w:w="6042" w:type="dxa"/>
+            <w:tcBorders>
+              <w:top w:val="single" w:sz="4" w:space="0" w:color="auto"/>
+              <w:left w:val="nil"/>
+              <w:bottom w:val="single" w:sz="4" w:space="0" w:color="auto"/>
+              <w:right w:val="single" w:sz="4" w:space="0" w:color="auto"/>
+            </w:tcBorders>
+            <w:noWrap/>
+            <w:vAlign w:val="bottom"/>
+          </w:tcPr>
+          <w:p>
+            <w:pPr>
+              <w:spacing w:after="0" w:line="240" w:lineRule="auto"/>
+              <w:rPr>
+                <w:rFonts w:eastAsia="Times New Roman"/>
+                <w:bCs/>
+                <w:color w:val="000000"/>
+                <w:lang w:bidi="lo-LA"/>
+              </w:rPr>
+            </w:pPr>
+          </w:p>
+        </w:tc>
+      </w:tr>
+      <w:tr>
+        <w:trPr>
+          <w:trHeight w:val="126"/>
+        </w:trPr>
+        <w:tc>
+          <w:tcPr>
+            <w:tcW w:w="3307" w:type="dxa"/>
+            <w:gridSpan w:val="2"/>
+            <w:tcBorders>
+              <w:top w:val="single" w:sz="4" w:space="0" w:color="auto"/>
+              <w:left w:val="single" w:sz="4" w:space="0" w:color="auto"/>
+              <w:bottom w:val="single" w:sz="4" w:space="0" w:color="auto"/>
+              <w:right w:val="single" w:sz="4" w:space="0" w:color="auto"/>
+            </w:tcBorders>
+            <w:noWrap/>
+            <w:vAlign w:val="bottom"/>
+            <w:hideMark/>
+          </w:tcPr>
+          <w:p>
+            <w:pPr>
+              <w:spacing w:after="0" w:line="240" w:lineRule="auto"/>
+              <w:rPr>
+                <w:rFonts w:eastAsia="Times New Roman"/>
+                <w:bCs/>
+                <w:color w:val="000000"/>
+                <w:lang w:bidi="lo-LA"/>
+              </w:rPr>
+            </w:pPr>
+            <w:r>
+              <w:rPr>
+                <w:rFonts w:eastAsia="Times New Roman"/>
+                <w:bCs/>
+                <w:color w:val="000000"/>
+                <w:lang w:bidi="lo-LA"/>
+              </w:rPr>
+              <w:t>Po sąlyga</w:t>
+            </w:r>
+          </w:p>
+        </w:tc>
+        <w:tc>
+          <w:tcPr>
+            <w:tcW w:w="6042" w:type="dxa"/>
+            <w:tcBorders>
+              <w:top w:val="single" w:sz="4" w:space="0" w:color="auto"/>
+              <w:left w:val="nil"/>
+              <w:bottom w:val="single" w:sz="4" w:space="0" w:color="auto"/>
+              <w:right w:val="single" w:sz="4" w:space="0" w:color="auto"/>
+            </w:tcBorders>
+            <w:noWrap/>
+            <w:vAlign w:val="bottom"/>
+          </w:tcPr>
+          <w:p>
+            <w:pPr>
+              <w:spacing w:after="0" w:line="240" w:lineRule="auto"/>
+              <w:rPr>
+                <w:rFonts w:eastAsia="Times New Roman"/>
+                <w:bCs/>
+                <w:color w:val="000000"/>
+                <w:lang w:bidi="lo-LA"/>
+              </w:rPr>
+            </w:pPr>
+            <w:r>
+              <w:rPr>
+                <w:rFonts w:eastAsia="Times New Roman"/>
+                <w:bCs/>
+                <w:color w:val="000000"/>
+                <w:lang w:bidi="lo-LA"/>
+              </w:rPr>
+              <w:t>Sukurtas filmas</w:t>
+            </w:r>
+          </w:p>
+        </w:tc>
+      </w:tr>
+    </w:tbl>
+    <w:p/>
+    <w:tbl>
+      <w:tblPr>
+        <w:tblW w:w="9349" w:type="dxa"/>
+        <w:tblInd w:w="279" w:type="dxa"/>
+        <w:tblLook w:val="04A0" w:firstRow="1" w:lastRow="0" w:firstColumn="1" w:lastColumn="0" w:noHBand="0" w:noVBand="1"/>
+      </w:tblPr>
+      <w:tblGrid>
+        <w:gridCol w:w="1559"/>
+        <w:gridCol w:w="1748"/>
+        <w:gridCol w:w="6042"/>
+      </w:tblGrid>
+      <w:tr>
+        <w:trPr>
+          <w:trHeight w:val="300"/>
+        </w:trPr>
+        <w:tc>
+          <w:tcPr>
+            <w:tcW w:w="9349" w:type="dxa"/>
+            <w:gridSpan w:val="3"/>
+            <w:tcBorders>
+              <w:top w:val="single" w:sz="4" w:space="0" w:color="auto"/>
+              <w:left w:val="single" w:sz="4" w:space="0" w:color="auto"/>
+              <w:bottom w:val="single" w:sz="4" w:space="0" w:color="auto"/>
+              <w:right w:val="single" w:sz="4" w:space="0" w:color="auto"/>
+            </w:tcBorders>
+            <w:noWrap/>
+            <w:vAlign w:val="bottom"/>
+            <w:hideMark/>
+          </w:tcPr>
+          <w:p>
+            <w:pPr>
+              <w:spacing w:after="0" w:line="240" w:lineRule="auto"/>
+              <w:rPr>
+                <w:rFonts w:eastAsia="Times New Roman"/>
+                <w:bCs/>
+                <w:color w:val="000000"/>
+                <w:lang w:bidi="lo-LA"/>
+              </w:rPr>
+            </w:pPr>
+            <w:r>
+              <w:rPr>
+                <w:rFonts w:eastAsia="Times New Roman"/>
+                <w:bCs/>
+                <w:color w:val="000000"/>
+                <w:lang w:bidi="lo-LA"/>
+              </w:rPr>
+              <w:t>PA 17</w:t>
+            </w:r>
+            <w:r>
+              <w:rPr>
+                <w:rFonts w:eastAsia="Times New Roman"/>
+                <w:bCs/>
+                <w:color w:val="000000"/>
+                <w:lang w:bidi="lo-LA"/>
+              </w:rPr>
+              <w:t xml:space="preserve"> </w:t>
+            </w:r>
+            <w:r>
+              <w:rPr>
+                <w:rFonts w:ascii="Times New Roman" w:hAnsi="Times New Roman" w:cs="Times New Roman"/>
+              </w:rPr>
+              <w:t>“</w:t>
+            </w:r>
+            <w:r>
+              <w:rPr>
+                <w:rFonts w:ascii="Times New Roman" w:hAnsi="Times New Roman" w:cs="Times New Roman"/>
+              </w:rPr>
+              <w:t>Redaguoti</w:t>
+            </w:r>
+            <w:r>
+              <w:rPr>
+                <w:rFonts w:ascii="Times New Roman" w:hAnsi="Times New Roman" w:cs="Times New Roman"/>
+              </w:rPr>
+              <w:t xml:space="preserve"> filmą</w:t>
+            </w:r>
+            <w:r>
+              <w:rPr>
+                <w:rFonts w:ascii="Times New Roman" w:hAnsi="Times New Roman" w:cs="Times New Roman"/>
+              </w:rPr>
+              <w:t>“</w:t>
+            </w:r>
+            <w:r>
+              <w:rPr>
+                <w:rFonts w:eastAsia="Times New Roman"/>
+                <w:bCs/>
+                <w:color w:val="000000"/>
+                <w:lang w:bidi="lo-LA"/>
+              </w:rPr>
+              <w:t>, ZA</w:t>
+            </w:r>
+          </w:p>
+        </w:tc>
+      </w:tr>
+      <w:tr>
+        <w:trPr>
+          <w:trHeight w:val="300"/>
+        </w:trPr>
+        <w:tc>
+          <w:tcPr>
+            <w:tcW w:w="9349" w:type="dxa"/>
+            <w:gridSpan w:val="3"/>
+            <w:tcBorders>
+              <w:top w:val="single" w:sz="4" w:space="0" w:color="auto"/>
+              <w:left w:val="single" w:sz="4" w:space="0" w:color="auto"/>
+              <w:bottom w:val="single" w:sz="4" w:space="0" w:color="auto"/>
+              <w:right w:val="single" w:sz="4" w:space="0" w:color="auto"/>
+            </w:tcBorders>
+            <w:noWrap/>
+            <w:vAlign w:val="bottom"/>
+            <w:hideMark/>
+          </w:tcPr>
+          <w:p>
+            <w:pPr>
+              <w:spacing w:after="0" w:line="240" w:lineRule="auto"/>
+              <w:rPr>
+                <w:rFonts w:eastAsia="Times New Roman"/>
+                <w:bCs/>
+                <w:color w:val="000000"/>
+                <w:lang w:bidi="lo-LA"/>
+              </w:rPr>
+            </w:pPr>
+            <w:r>
+              <w:rPr>
+                <w:rFonts w:eastAsia="Times New Roman"/>
+                <w:bCs/>
+                <w:color w:val="000000"/>
+                <w:lang w:bidi="lo-LA"/>
+              </w:rPr>
+              <w:t>Tikslas.</w:t>
+            </w:r>
+            <w:r>
+              <w:rPr>
+                <w:rFonts w:eastAsia="Times New Roman"/>
+                <w:bCs/>
+                <w:color w:val="000000"/>
+                <w:lang w:bidi="lo-LA"/>
+              </w:rPr>
+              <w:t xml:space="preserve"> Redaguoti filmo informaciją</w:t>
+            </w:r>
+          </w:p>
+        </w:tc>
+      </w:tr>
+      <w:tr>
+        <w:trPr>
+          <w:trHeight w:val="300"/>
+        </w:trPr>
+        <w:tc>
+          <w:tcPr>
+            <w:tcW w:w="9349" w:type="dxa"/>
+            <w:gridSpan w:val="3"/>
+            <w:tcBorders>
+              <w:top w:val="single" w:sz="4" w:space="0" w:color="auto"/>
+              <w:left w:val="single" w:sz="4" w:space="0" w:color="auto"/>
+              <w:bottom w:val="single" w:sz="4" w:space="0" w:color="auto"/>
+              <w:right w:val="single" w:sz="4" w:space="0" w:color="auto"/>
+            </w:tcBorders>
+            <w:noWrap/>
+            <w:vAlign w:val="bottom"/>
+            <w:hideMark/>
+          </w:tcPr>
+          <w:p>
+            <w:pPr>
+              <w:spacing w:after="0" w:line="240" w:lineRule="auto"/>
+              <w:rPr>
+                <w:rFonts w:eastAsia="Times New Roman"/>
+                <w:bCs/>
+                <w:color w:val="000000"/>
+                <w:lang w:bidi="lo-LA"/>
+              </w:rPr>
+            </w:pPr>
+            <w:r>
+              <w:rPr>
+                <w:rFonts w:eastAsia="Times New Roman"/>
+                <w:bCs/>
+                <w:color w:val="000000"/>
+                <w:lang w:bidi="lo-LA"/>
+              </w:rPr>
+              <w:t xml:space="preserve">Aprašymas. </w:t>
+            </w:r>
+            <w:r>
+              <w:rPr>
+                <w:rFonts w:eastAsia="Times New Roman"/>
+                <w:bCs/>
+                <w:color w:val="000000"/>
+                <w:lang w:bidi="lo-LA"/>
+              </w:rPr>
+              <w:t xml:space="preserve">Studija </w:t>
+            </w:r>
+            <w:r>
+              <w:rPr>
+                <w:rFonts w:eastAsia="Times New Roman"/>
+                <w:bCs/>
+                <w:color w:val="000000"/>
+                <w:lang w:bidi="lo-LA"/>
+              </w:rPr>
+              <w:t>gali redaguoti jos sukurtų filmų informaciją</w:t>
+            </w:r>
+          </w:p>
+        </w:tc>
+      </w:tr>
+      <w:tr>
+        <w:trPr>
+          <w:trHeight w:val="300"/>
+        </w:trPr>
+        <w:tc>
+          <w:tcPr>
+            <w:tcW w:w="3307" w:type="dxa"/>
+            <w:gridSpan w:val="2"/>
+            <w:tcBorders>
+              <w:top w:val="single" w:sz="4" w:space="0" w:color="auto"/>
+              <w:left w:val="single" w:sz="4" w:space="0" w:color="auto"/>
+              <w:bottom w:val="single" w:sz="4" w:space="0" w:color="auto"/>
+              <w:right w:val="single" w:sz="4" w:space="0" w:color="auto"/>
+            </w:tcBorders>
+            <w:noWrap/>
+            <w:vAlign w:val="bottom"/>
+            <w:hideMark/>
+          </w:tcPr>
+          <w:p>
+            <w:pPr>
+              <w:spacing w:after="0" w:line="240" w:lineRule="auto"/>
+              <w:rPr>
+                <w:rFonts w:eastAsia="Times New Roman"/>
+                <w:bCs/>
+                <w:color w:val="000000"/>
+                <w:lang w:bidi="lo-LA"/>
+              </w:rPr>
+            </w:pPr>
+            <w:r>
+              <w:rPr>
+                <w:rFonts w:eastAsia="Times New Roman"/>
+                <w:bCs/>
+                <w:color w:val="000000"/>
+                <w:lang w:bidi="lo-LA"/>
+              </w:rPr>
+              <w:t>Prieš sąlyga</w:t>
+            </w:r>
+          </w:p>
+        </w:tc>
+        <w:tc>
+          <w:tcPr>
+            <w:tcW w:w="6042" w:type="dxa"/>
+            <w:tcBorders>
+              <w:top w:val="single" w:sz="4" w:space="0" w:color="auto"/>
+              <w:left w:val="nil"/>
+              <w:bottom w:val="single" w:sz="4" w:space="0" w:color="auto"/>
+              <w:right w:val="single" w:sz="4" w:space="0" w:color="auto"/>
+            </w:tcBorders>
+            <w:noWrap/>
+            <w:vAlign w:val="bottom"/>
+          </w:tcPr>
+          <w:p>
+            <w:pPr>
+              <w:spacing w:after="0" w:line="240" w:lineRule="auto"/>
+              <w:rPr>
+                <w:rFonts w:eastAsia="Times New Roman"/>
+                <w:bCs/>
+                <w:color w:val="000000"/>
+                <w:lang w:bidi="lo-LA"/>
+              </w:rPr>
+            </w:pPr>
+            <w:r>
+              <w:rPr>
+                <w:rFonts w:eastAsia="Times New Roman"/>
+                <w:bCs/>
+                <w:color w:val="000000"/>
+                <w:lang w:bidi="lo-LA"/>
+              </w:rPr>
+              <w:t>Vartotojas prisijungęs</w:t>
+            </w:r>
+            <w:r>
+              <w:rPr>
+                <w:rFonts w:eastAsia="Times New Roman"/>
+                <w:bCs/>
+                <w:color w:val="000000"/>
+                <w:lang w:bidi="lo-LA"/>
+              </w:rPr>
+              <w:t xml:space="preserve"> kaip studija</w:t>
+            </w:r>
+          </w:p>
+        </w:tc>
+      </w:tr>
+      <w:tr>
+        <w:trPr>
+          <w:trHeight w:val="300"/>
+        </w:trPr>
+        <w:tc>
+          <w:tcPr>
+            <w:tcW w:w="3307" w:type="dxa"/>
+            <w:gridSpan w:val="2"/>
+            <w:tcBorders>
+              <w:top w:val="single" w:sz="4" w:space="0" w:color="auto"/>
+              <w:left w:val="single" w:sz="4" w:space="0" w:color="auto"/>
+              <w:bottom w:val="single" w:sz="4" w:space="0" w:color="auto"/>
+              <w:right w:val="single" w:sz="4" w:space="0" w:color="auto"/>
+            </w:tcBorders>
+            <w:noWrap/>
+            <w:vAlign w:val="bottom"/>
+            <w:hideMark/>
+          </w:tcPr>
+          <w:p>
+            <w:pPr>
+              <w:spacing w:after="0" w:line="240" w:lineRule="auto"/>
+              <w:rPr>
+                <w:rFonts w:eastAsia="Times New Roman"/>
+                <w:bCs/>
+                <w:color w:val="000000"/>
+                <w:lang w:bidi="lo-LA"/>
+              </w:rPr>
+            </w:pPr>
+            <w:r>
+              <w:rPr>
+                <w:rFonts w:eastAsia="Times New Roman"/>
+                <w:bCs/>
+                <w:color w:val="000000"/>
+                <w:lang w:bidi="lo-LA"/>
+              </w:rPr>
+              <w:t>Aktorius</w:t>
+            </w:r>
+          </w:p>
+        </w:tc>
+        <w:tc>
+          <w:tcPr>
+            <w:tcW w:w="6042" w:type="dxa"/>
+            <w:tcBorders>
+              <w:top w:val="single" w:sz="4" w:space="0" w:color="auto"/>
+              <w:left w:val="nil"/>
+              <w:bottom w:val="single" w:sz="4" w:space="0" w:color="auto"/>
+              <w:right w:val="single" w:sz="4" w:space="0" w:color="auto"/>
+            </w:tcBorders>
+            <w:noWrap/>
+            <w:vAlign w:val="bottom"/>
+          </w:tcPr>
+          <w:p>
+            <w:pPr>
+              <w:spacing w:after="0" w:line="240" w:lineRule="auto"/>
+              <w:rPr>
+                <w:rFonts w:eastAsia="Times New Roman"/>
+                <w:bCs/>
+                <w:color w:val="000000"/>
+                <w:lang w:bidi="lo-LA"/>
+              </w:rPr>
+            </w:pPr>
+            <w:r>
+              <w:rPr>
+                <w:rFonts w:eastAsia="Times New Roman"/>
+                <w:bCs/>
+                <w:color w:val="000000"/>
+                <w:lang w:bidi="lo-LA"/>
+              </w:rPr>
+              <w:t>Studija</w:t>
+            </w:r>
+          </w:p>
+        </w:tc>
+      </w:tr>
+      <w:tr>
+        <w:trPr>
+          <w:trHeight w:val="283"/>
+        </w:trPr>
+        <w:tc>
+          <w:tcPr>
+            <w:tcW w:w="1559" w:type="dxa"/>
+            <w:vMerge w:val="restart"/>
+            <w:tcBorders>
+              <w:top w:val="nil"/>
+              <w:left w:val="single" w:sz="4" w:space="0" w:color="auto"/>
+              <w:bottom w:val="single" w:sz="4" w:space="0" w:color="auto"/>
+              <w:right w:val="single" w:sz="4" w:space="0" w:color="auto"/>
+            </w:tcBorders>
+            <w:vAlign w:val="center"/>
+            <w:hideMark/>
+          </w:tcPr>
+          <w:p>
+            <w:pPr>
+              <w:spacing w:after="0" w:line="240" w:lineRule="auto"/>
+              <w:rPr>
+                <w:rFonts w:eastAsia="Times New Roman"/>
+                <w:bCs/>
+                <w:color w:val="000000"/>
+                <w:lang w:bidi="lo-LA"/>
+              </w:rPr>
+            </w:pPr>
+            <w:r>
+              <w:rPr>
+                <w:rFonts w:eastAsia="Times New Roman"/>
+                <w:bCs/>
+                <w:color w:val="000000"/>
+                <w:lang w:bidi="lo-LA"/>
+              </w:rPr>
+              <w:t>Susiję panaudojimo atvejai</w:t>
+            </w:r>
+          </w:p>
+        </w:tc>
+        <w:tc>
+          <w:tcPr>
+            <w:tcW w:w="1748" w:type="dxa"/>
+            <w:tcBorders>
+              <w:top w:val="nil"/>
+              <w:left w:val="nil"/>
+              <w:bottom w:val="single" w:sz="4" w:space="0" w:color="auto"/>
+              <w:right w:val="single" w:sz="4" w:space="0" w:color="auto"/>
+            </w:tcBorders>
+            <w:noWrap/>
+            <w:vAlign w:val="bottom"/>
+            <w:hideMark/>
+          </w:tcPr>
+          <w:p>
+            <w:pPr>
+              <w:spacing w:after="0" w:line="240" w:lineRule="auto"/>
+              <w:rPr>
+                <w:rFonts w:eastAsia="Times New Roman"/>
+                <w:bCs/>
+                <w:color w:val="000000"/>
+                <w:lang w:bidi="lo-LA"/>
+              </w:rPr>
+            </w:pPr>
+            <w:r>
+              <w:rPr>
+                <w:rFonts w:eastAsia="Times New Roman"/>
+                <w:bCs/>
+                <w:color w:val="000000"/>
+                <w:lang w:bidi="lo-LA"/>
+              </w:rPr>
+              <w:t>Išplečiantys PA</w:t>
+            </w:r>
+          </w:p>
+        </w:tc>
+        <w:tc>
+          <w:tcPr>
+            <w:tcW w:w="6042" w:type="dxa"/>
+            <w:tcBorders>
+              <w:top w:val="single" w:sz="4" w:space="0" w:color="auto"/>
+              <w:left w:val="nil"/>
+              <w:bottom w:val="single" w:sz="4" w:space="0" w:color="auto"/>
+              <w:right w:val="single" w:sz="4" w:space="0" w:color="auto"/>
+            </w:tcBorders>
+            <w:noWrap/>
+            <w:vAlign w:val="bottom"/>
+          </w:tcPr>
+          <w:p>
+            <w:pPr>
+              <w:spacing w:after="0" w:line="240" w:lineRule="auto"/>
+              <w:rPr>
+                <w:rFonts w:eastAsia="Times New Roman"/>
+                <w:bCs/>
+                <w:color w:val="000000"/>
+                <w:lang w:bidi="lo-LA"/>
+              </w:rPr>
+            </w:pPr>
+          </w:p>
+        </w:tc>
+      </w:tr>
+      <w:tr>
+        <w:trPr>
+          <w:trHeight w:val="283"/>
+        </w:trPr>
+        <w:tc>
+          <w:tcPr>
+            <w:tcW w:w="0" w:type="auto"/>
+            <w:vMerge/>
+            <w:tcBorders>
+              <w:top w:val="nil"/>
+              <w:left w:val="single" w:sz="4" w:space="0" w:color="auto"/>
+              <w:bottom w:val="single" w:sz="4" w:space="0" w:color="auto"/>
+              <w:right w:val="single" w:sz="4" w:space="0" w:color="auto"/>
+            </w:tcBorders>
+            <w:vAlign w:val="center"/>
+            <w:hideMark/>
+          </w:tcPr>
+          <w:p>
+            <w:pPr>
+              <w:spacing w:after="0"/>
+              <w:rPr>
+                <w:rFonts w:eastAsia="Times New Roman"/>
+                <w:bCs/>
+                <w:color w:val="000000"/>
+                <w:lang w:bidi="lo-LA"/>
+              </w:rPr>
+            </w:pPr>
+          </w:p>
+        </w:tc>
+        <w:tc>
+          <w:tcPr>
+            <w:tcW w:w="1748" w:type="dxa"/>
+            <w:tcBorders>
+              <w:top w:val="nil"/>
+              <w:left w:val="nil"/>
+              <w:bottom w:val="single" w:sz="4" w:space="0" w:color="auto"/>
+              <w:right w:val="single" w:sz="4" w:space="0" w:color="auto"/>
+            </w:tcBorders>
+            <w:noWrap/>
+            <w:vAlign w:val="bottom"/>
+            <w:hideMark/>
+          </w:tcPr>
+          <w:p>
+            <w:pPr>
+              <w:spacing w:after="0" w:line="240" w:lineRule="auto"/>
+              <w:rPr>
+                <w:rFonts w:eastAsia="Times New Roman"/>
+                <w:bCs/>
+                <w:color w:val="000000"/>
+                <w:lang w:bidi="lo-LA"/>
+              </w:rPr>
+            </w:pPr>
+            <w:r>
+              <w:rPr>
+                <w:rFonts w:eastAsia="Times New Roman"/>
+                <w:bCs/>
+                <w:color w:val="000000"/>
+                <w:lang w:bidi="lo-LA"/>
+              </w:rPr>
+              <w:t>Apimami PA</w:t>
+            </w:r>
+          </w:p>
+        </w:tc>
+        <w:tc>
+          <w:tcPr>
+            <w:tcW w:w="6042" w:type="dxa"/>
+            <w:tcBorders>
+              <w:top w:val="single" w:sz="4" w:space="0" w:color="auto"/>
+              <w:left w:val="nil"/>
+              <w:bottom w:val="single" w:sz="4" w:space="0" w:color="auto"/>
+              <w:right w:val="single" w:sz="4" w:space="0" w:color="auto"/>
+            </w:tcBorders>
+            <w:noWrap/>
+            <w:vAlign w:val="bottom"/>
+          </w:tcPr>
+          <w:p>
+            <w:pPr>
+              <w:spacing w:after="0" w:line="240" w:lineRule="auto"/>
+              <w:rPr>
+                <w:rFonts w:eastAsia="Times New Roman"/>
+                <w:bCs/>
+                <w:color w:val="000000"/>
+                <w:lang w:bidi="lo-LA"/>
+              </w:rPr>
+            </w:pPr>
+          </w:p>
+        </w:tc>
+      </w:tr>
+      <w:tr>
+        <w:trPr>
+          <w:trHeight w:val="283"/>
+        </w:trPr>
+        <w:tc>
+          <w:tcPr>
+            <w:tcW w:w="0" w:type="auto"/>
+            <w:vMerge/>
+            <w:tcBorders>
+              <w:top w:val="nil"/>
+              <w:left w:val="single" w:sz="4" w:space="0" w:color="auto"/>
+              <w:bottom w:val="single" w:sz="4" w:space="0" w:color="auto"/>
+              <w:right w:val="single" w:sz="4" w:space="0" w:color="auto"/>
+            </w:tcBorders>
+            <w:vAlign w:val="center"/>
+            <w:hideMark/>
+          </w:tcPr>
+          <w:p>
+            <w:pPr>
+              <w:spacing w:after="0"/>
+              <w:rPr>
+                <w:rFonts w:eastAsia="Times New Roman"/>
+                <w:bCs/>
+                <w:color w:val="000000"/>
+                <w:lang w:bidi="lo-LA"/>
+              </w:rPr>
+            </w:pPr>
+          </w:p>
+        </w:tc>
+        <w:tc>
+          <w:tcPr>
+            <w:tcW w:w="1748" w:type="dxa"/>
+            <w:tcBorders>
+              <w:top w:val="nil"/>
+              <w:left w:val="nil"/>
+              <w:bottom w:val="single" w:sz="4" w:space="0" w:color="auto"/>
+              <w:right w:val="single" w:sz="4" w:space="0" w:color="auto"/>
+            </w:tcBorders>
+            <w:noWrap/>
+            <w:vAlign w:val="bottom"/>
+            <w:hideMark/>
+          </w:tcPr>
+          <w:p>
+            <w:pPr>
+              <w:spacing w:after="0" w:line="240" w:lineRule="auto"/>
+              <w:rPr>
+                <w:rFonts w:eastAsia="Times New Roman"/>
+                <w:bCs/>
+                <w:color w:val="000000"/>
+                <w:lang w:bidi="lo-LA"/>
+              </w:rPr>
+            </w:pPr>
+            <w:r>
+              <w:rPr>
+                <w:rFonts w:eastAsia="Times New Roman"/>
+                <w:bCs/>
+                <w:color w:val="000000"/>
+                <w:lang w:bidi="lo-LA"/>
+              </w:rPr>
+              <w:t>Specializuoja PA</w:t>
+            </w:r>
+          </w:p>
+        </w:tc>
+        <w:tc>
+          <w:tcPr>
+            <w:tcW w:w="6042" w:type="dxa"/>
+            <w:tcBorders>
+              <w:top w:val="single" w:sz="4" w:space="0" w:color="auto"/>
+              <w:left w:val="nil"/>
+              <w:bottom w:val="single" w:sz="4" w:space="0" w:color="auto"/>
+              <w:right w:val="single" w:sz="4" w:space="0" w:color="auto"/>
+            </w:tcBorders>
+            <w:noWrap/>
+            <w:vAlign w:val="bottom"/>
+          </w:tcPr>
+          <w:p>
+            <w:pPr>
+              <w:spacing w:after="0" w:line="240" w:lineRule="auto"/>
+              <w:rPr>
+                <w:rFonts w:eastAsia="Times New Roman"/>
+                <w:bCs/>
+                <w:color w:val="000000"/>
+                <w:lang w:bidi="lo-LA"/>
+              </w:rPr>
+            </w:pPr>
+          </w:p>
+        </w:tc>
+      </w:tr>
+      <w:tr>
+        <w:trPr>
+          <w:trHeight w:val="126"/>
+        </w:trPr>
+        <w:tc>
+          <w:tcPr>
+            <w:tcW w:w="3307" w:type="dxa"/>
+            <w:gridSpan w:val="2"/>
+            <w:tcBorders>
+              <w:top w:val="single" w:sz="4" w:space="0" w:color="auto"/>
+              <w:left w:val="single" w:sz="4" w:space="0" w:color="auto"/>
+              <w:bottom w:val="single" w:sz="4" w:space="0" w:color="auto"/>
+              <w:right w:val="single" w:sz="4" w:space="0" w:color="auto"/>
+            </w:tcBorders>
+            <w:noWrap/>
+            <w:vAlign w:val="bottom"/>
+            <w:hideMark/>
+          </w:tcPr>
+          <w:p>
+            <w:pPr>
+              <w:spacing w:after="0" w:line="240" w:lineRule="auto"/>
+              <w:rPr>
+                <w:rFonts w:eastAsia="Times New Roman"/>
+                <w:bCs/>
+                <w:color w:val="000000"/>
+                <w:lang w:bidi="lo-LA"/>
+              </w:rPr>
+            </w:pPr>
+            <w:r>
+              <w:rPr>
+                <w:rFonts w:eastAsia="Times New Roman"/>
+                <w:bCs/>
+                <w:color w:val="000000"/>
+                <w:lang w:bidi="lo-LA"/>
+              </w:rPr>
+              <w:t>Po sąlyga</w:t>
+            </w:r>
+          </w:p>
+        </w:tc>
+        <w:tc>
+          <w:tcPr>
+            <w:tcW w:w="6042" w:type="dxa"/>
+            <w:tcBorders>
+              <w:top w:val="single" w:sz="4" w:space="0" w:color="auto"/>
+              <w:left w:val="nil"/>
+              <w:bottom w:val="single" w:sz="4" w:space="0" w:color="auto"/>
+              <w:right w:val="single" w:sz="4" w:space="0" w:color="auto"/>
+            </w:tcBorders>
+            <w:noWrap/>
+            <w:vAlign w:val="bottom"/>
+          </w:tcPr>
+          <w:p>
+            <w:pPr>
+              <w:spacing w:after="0" w:line="240" w:lineRule="auto"/>
+              <w:rPr>
+                <w:rFonts w:eastAsia="Times New Roman"/>
+                <w:bCs/>
+                <w:color w:val="000000"/>
+                <w:lang w:bidi="lo-LA"/>
+              </w:rPr>
+            </w:pPr>
+            <w:r>
+              <w:rPr>
+                <w:rFonts w:eastAsia="Times New Roman"/>
+                <w:bCs/>
+                <w:color w:val="000000"/>
+                <w:lang w:bidi="lo-LA"/>
+              </w:rPr>
+              <w:t>Paredaguotas filmas</w:t>
+            </w:r>
+          </w:p>
+        </w:tc>
+      </w:tr>
+    </w:tbl>
+    <w:p/>
+    <w:tbl>
+      <w:tblPr>
+        <w:tblW w:w="9349" w:type="dxa"/>
+        <w:tblInd w:w="279" w:type="dxa"/>
+        <w:tblLook w:val="04A0" w:firstRow="1" w:lastRow="0" w:firstColumn="1" w:lastColumn="0" w:noHBand="0" w:noVBand="1"/>
+      </w:tblPr>
+      <w:tblGrid>
+        <w:gridCol w:w="1559"/>
+        <w:gridCol w:w="1748"/>
+        <w:gridCol w:w="6042"/>
+      </w:tblGrid>
+      <w:tr>
+        <w:trPr>
+          <w:trHeight w:val="300"/>
+        </w:trPr>
+        <w:tc>
+          <w:tcPr>
+            <w:tcW w:w="9349" w:type="dxa"/>
+            <w:gridSpan w:val="3"/>
+            <w:tcBorders>
+              <w:top w:val="single" w:sz="4" w:space="0" w:color="auto"/>
+              <w:left w:val="single" w:sz="4" w:space="0" w:color="auto"/>
+              <w:bottom w:val="single" w:sz="4" w:space="0" w:color="auto"/>
+              <w:right w:val="single" w:sz="4" w:space="0" w:color="auto"/>
+            </w:tcBorders>
+            <w:noWrap/>
+            <w:vAlign w:val="bottom"/>
+            <w:hideMark/>
+          </w:tcPr>
+          <w:p>
+            <w:pPr>
+              <w:spacing w:after="0" w:line="240" w:lineRule="auto"/>
+              <w:rPr>
+                <w:rFonts w:eastAsia="Times New Roman"/>
+                <w:bCs/>
+                <w:color w:val="000000"/>
+                <w:lang w:bidi="lo-LA"/>
+              </w:rPr>
+            </w:pPr>
+            <w:r>
+              <w:rPr>
+                <w:rFonts w:eastAsia="Times New Roman"/>
+                <w:bCs/>
+                <w:color w:val="000000"/>
+                <w:lang w:bidi="lo-LA"/>
+              </w:rPr>
+              <w:t>PA 18</w:t>
+            </w:r>
+            <w:r>
+              <w:rPr>
+                <w:rFonts w:eastAsia="Times New Roman"/>
+                <w:bCs/>
+                <w:color w:val="000000"/>
+                <w:lang w:bidi="lo-LA"/>
+              </w:rPr>
+              <w:t xml:space="preserve"> </w:t>
+            </w:r>
+            <w:r>
+              <w:rPr>
+                <w:rFonts w:ascii="Times New Roman" w:hAnsi="Times New Roman" w:cs="Times New Roman"/>
+              </w:rPr>
+              <w:t>“</w:t>
+            </w:r>
+            <w:r>
+              <w:rPr>
+                <w:rFonts w:ascii="Times New Roman" w:hAnsi="Times New Roman" w:cs="Times New Roman"/>
+              </w:rPr>
+              <w:t>Šalinti</w:t>
+            </w:r>
+            <w:r>
+              <w:rPr>
+                <w:rFonts w:ascii="Times New Roman" w:hAnsi="Times New Roman" w:cs="Times New Roman"/>
+              </w:rPr>
+              <w:t xml:space="preserve"> filmą</w:t>
+            </w:r>
+            <w:r>
+              <w:rPr>
+                <w:rFonts w:ascii="Times New Roman" w:hAnsi="Times New Roman" w:cs="Times New Roman"/>
+              </w:rPr>
+              <w:t>“</w:t>
+            </w:r>
+            <w:r>
+              <w:rPr>
+                <w:rFonts w:eastAsia="Times New Roman"/>
+                <w:bCs/>
+                <w:color w:val="000000"/>
+                <w:lang w:bidi="lo-LA"/>
+              </w:rPr>
+              <w:t>, ZA</w:t>
+            </w:r>
+          </w:p>
+        </w:tc>
+      </w:tr>
+      <w:tr>
+        <w:trPr>
+          <w:trHeight w:val="300"/>
+        </w:trPr>
+        <w:tc>
+          <w:tcPr>
+            <w:tcW w:w="9349" w:type="dxa"/>
+            <w:gridSpan w:val="3"/>
+            <w:tcBorders>
+              <w:top w:val="single" w:sz="4" w:space="0" w:color="auto"/>
+              <w:left w:val="single" w:sz="4" w:space="0" w:color="auto"/>
+              <w:bottom w:val="single" w:sz="4" w:space="0" w:color="auto"/>
+              <w:right w:val="single" w:sz="4" w:space="0" w:color="auto"/>
+            </w:tcBorders>
+            <w:noWrap/>
+            <w:vAlign w:val="bottom"/>
+            <w:hideMark/>
+          </w:tcPr>
+          <w:p>
+            <w:pPr>
+              <w:spacing w:after="0" w:line="240" w:lineRule="auto"/>
+              <w:rPr>
+                <w:rFonts w:eastAsia="Times New Roman"/>
+                <w:bCs/>
+                <w:color w:val="000000"/>
+                <w:lang w:bidi="lo-LA"/>
+              </w:rPr>
+            </w:pPr>
+            <w:r>
+              <w:rPr>
+                <w:rFonts w:eastAsia="Times New Roman"/>
+                <w:bCs/>
+                <w:color w:val="000000"/>
+                <w:lang w:bidi="lo-LA"/>
+              </w:rPr>
+              <w:t>Tikslas.</w:t>
+            </w:r>
+            <w:r>
+              <w:rPr>
+                <w:rFonts w:eastAsia="Times New Roman"/>
+                <w:bCs/>
+                <w:color w:val="000000"/>
+                <w:lang w:bidi="lo-LA"/>
+              </w:rPr>
+              <w:t xml:space="preserve"> </w:t>
+            </w:r>
+            <w:r>
+              <w:rPr>
+                <w:rFonts w:eastAsia="Times New Roman"/>
+                <w:bCs/>
+                <w:color w:val="000000"/>
+                <w:lang w:bidi="lo-LA"/>
+              </w:rPr>
+              <w:t>Pašalinti</w:t>
+            </w:r>
+            <w:r>
+              <w:rPr>
+                <w:rFonts w:eastAsia="Times New Roman"/>
+                <w:bCs/>
+                <w:color w:val="000000"/>
+                <w:lang w:bidi="lo-LA"/>
+              </w:rPr>
+              <w:t xml:space="preserve"> </w:t>
+            </w:r>
+            <w:r>
+              <w:rPr>
+                <w:rFonts w:eastAsia="Times New Roman"/>
+                <w:bCs/>
+                <w:color w:val="000000"/>
+                <w:lang w:bidi="lo-LA"/>
+              </w:rPr>
+              <w:t>filmą iš sistemos</w:t>
+            </w:r>
+          </w:p>
+        </w:tc>
+      </w:tr>
+      <w:tr>
+        <w:trPr>
+          <w:trHeight w:val="300"/>
+        </w:trPr>
+        <w:tc>
+          <w:tcPr>
+            <w:tcW w:w="9349" w:type="dxa"/>
+            <w:gridSpan w:val="3"/>
+            <w:tcBorders>
+              <w:top w:val="single" w:sz="4" w:space="0" w:color="auto"/>
+              <w:left w:val="single" w:sz="4" w:space="0" w:color="auto"/>
+              <w:bottom w:val="single" w:sz="4" w:space="0" w:color="auto"/>
+              <w:right w:val="single" w:sz="4" w:space="0" w:color="auto"/>
+            </w:tcBorders>
+            <w:noWrap/>
+            <w:vAlign w:val="bottom"/>
+            <w:hideMark/>
+          </w:tcPr>
+          <w:p>
+            <w:pPr>
+              <w:spacing w:after="0" w:line="240" w:lineRule="auto"/>
+              <w:rPr>
+                <w:rFonts w:eastAsia="Times New Roman"/>
+                <w:bCs/>
+                <w:color w:val="000000"/>
+                <w:lang w:bidi="lo-LA"/>
+              </w:rPr>
+            </w:pPr>
+            <w:r>
+              <w:rPr>
+                <w:rFonts w:eastAsia="Times New Roman"/>
+                <w:bCs/>
+                <w:color w:val="000000"/>
+                <w:lang w:bidi="lo-LA"/>
+              </w:rPr>
+              <w:t xml:space="preserve">Aprašymas. </w:t>
+            </w:r>
+            <w:r>
+              <w:rPr>
+                <w:rFonts w:eastAsia="Times New Roman"/>
+                <w:bCs/>
+                <w:color w:val="000000"/>
+                <w:lang w:bidi="lo-LA"/>
+              </w:rPr>
+              <w:t xml:space="preserve">Studija gali </w:t>
+            </w:r>
+            <w:r>
+              <w:rPr>
+                <w:rFonts w:eastAsia="Times New Roman"/>
+                <w:bCs/>
+                <w:color w:val="000000"/>
+                <w:lang w:bidi="lo-LA"/>
+              </w:rPr>
+              <w:t>pašalinti jos sukurtą filmą, jei filmas dar nėra naudojamas sistemoje</w:t>
+            </w:r>
+          </w:p>
+        </w:tc>
+      </w:tr>
+      <w:tr>
+        <w:trPr>
+          <w:trHeight w:val="300"/>
+        </w:trPr>
+        <w:tc>
+          <w:tcPr>
+            <w:tcW w:w="3307" w:type="dxa"/>
+            <w:gridSpan w:val="2"/>
+            <w:tcBorders>
+              <w:top w:val="single" w:sz="4" w:space="0" w:color="auto"/>
+              <w:left w:val="single" w:sz="4" w:space="0" w:color="auto"/>
+              <w:bottom w:val="single" w:sz="4" w:space="0" w:color="auto"/>
+              <w:right w:val="single" w:sz="4" w:space="0" w:color="auto"/>
+            </w:tcBorders>
+            <w:noWrap/>
+            <w:vAlign w:val="bottom"/>
+            <w:hideMark/>
+          </w:tcPr>
+          <w:p>
+            <w:pPr>
+              <w:spacing w:after="0" w:line="240" w:lineRule="auto"/>
+              <w:rPr>
+                <w:rFonts w:eastAsia="Times New Roman"/>
+                <w:bCs/>
+                <w:color w:val="000000"/>
+                <w:lang w:bidi="lo-LA"/>
+              </w:rPr>
+            </w:pPr>
+            <w:r>
+              <w:rPr>
+                <w:rFonts w:eastAsia="Times New Roman"/>
+                <w:bCs/>
+                <w:color w:val="000000"/>
+                <w:lang w:bidi="lo-LA"/>
+              </w:rPr>
+              <w:t>Prieš sąlyga</w:t>
+            </w:r>
+          </w:p>
+        </w:tc>
+        <w:tc>
+          <w:tcPr>
+            <w:tcW w:w="6042" w:type="dxa"/>
+            <w:tcBorders>
+              <w:top w:val="single" w:sz="4" w:space="0" w:color="auto"/>
+              <w:left w:val="nil"/>
+              <w:bottom w:val="single" w:sz="4" w:space="0" w:color="auto"/>
+              <w:right w:val="single" w:sz="4" w:space="0" w:color="auto"/>
+            </w:tcBorders>
+            <w:noWrap/>
+            <w:vAlign w:val="bottom"/>
+          </w:tcPr>
+          <w:p>
+            <w:pPr>
+              <w:spacing w:after="0" w:line="240" w:lineRule="auto"/>
+              <w:rPr>
+                <w:rFonts w:eastAsia="Times New Roman"/>
+                <w:bCs/>
+                <w:color w:val="000000"/>
+                <w:lang w:bidi="lo-LA"/>
+              </w:rPr>
+            </w:pPr>
+            <w:r>
+              <w:rPr>
+                <w:rFonts w:eastAsia="Times New Roman"/>
+                <w:bCs/>
+                <w:color w:val="000000"/>
+                <w:lang w:bidi="lo-LA"/>
+              </w:rPr>
+              <w:t>Vartotojas prisijungęs</w:t>
+            </w:r>
+            <w:r>
+              <w:rPr>
+                <w:rFonts w:eastAsia="Times New Roman"/>
+                <w:bCs/>
+                <w:color w:val="000000"/>
+                <w:lang w:bidi="lo-LA"/>
+              </w:rPr>
+              <w:t xml:space="preserve"> kaip studija</w:t>
+            </w:r>
+          </w:p>
+        </w:tc>
+      </w:tr>
+      <w:tr>
+        <w:trPr>
+          <w:trHeight w:val="300"/>
+        </w:trPr>
+        <w:tc>
+          <w:tcPr>
+            <w:tcW w:w="3307" w:type="dxa"/>
+            <w:gridSpan w:val="2"/>
+            <w:tcBorders>
+              <w:top w:val="single" w:sz="4" w:space="0" w:color="auto"/>
+              <w:left w:val="single" w:sz="4" w:space="0" w:color="auto"/>
+              <w:bottom w:val="single" w:sz="4" w:space="0" w:color="auto"/>
+              <w:right w:val="single" w:sz="4" w:space="0" w:color="auto"/>
+            </w:tcBorders>
+            <w:noWrap/>
+            <w:vAlign w:val="bottom"/>
+            <w:hideMark/>
+          </w:tcPr>
+          <w:p>
+            <w:pPr>
+              <w:spacing w:after="0" w:line="240" w:lineRule="auto"/>
+              <w:rPr>
+                <w:rFonts w:eastAsia="Times New Roman"/>
+                <w:bCs/>
+                <w:color w:val="000000"/>
+                <w:lang w:bidi="lo-LA"/>
+              </w:rPr>
+            </w:pPr>
+            <w:r>
+              <w:rPr>
+                <w:rFonts w:eastAsia="Times New Roman"/>
+                <w:bCs/>
+                <w:color w:val="000000"/>
+                <w:lang w:bidi="lo-LA"/>
+              </w:rPr>
+              <w:t>Aktorius</w:t>
+            </w:r>
+          </w:p>
+        </w:tc>
+        <w:tc>
+          <w:tcPr>
+            <w:tcW w:w="6042" w:type="dxa"/>
+            <w:tcBorders>
+              <w:top w:val="single" w:sz="4" w:space="0" w:color="auto"/>
+              <w:left w:val="nil"/>
+              <w:bottom w:val="single" w:sz="4" w:space="0" w:color="auto"/>
+              <w:right w:val="single" w:sz="4" w:space="0" w:color="auto"/>
+            </w:tcBorders>
+            <w:noWrap/>
+            <w:vAlign w:val="bottom"/>
+          </w:tcPr>
+          <w:p>
+            <w:pPr>
+              <w:spacing w:after="0" w:line="240" w:lineRule="auto"/>
+              <w:rPr>
+                <w:rFonts w:eastAsia="Times New Roman"/>
+                <w:bCs/>
+                <w:color w:val="000000"/>
+                <w:lang w:bidi="lo-LA"/>
+              </w:rPr>
+            </w:pPr>
+            <w:r>
+              <w:rPr>
+                <w:rFonts w:eastAsia="Times New Roman"/>
+                <w:bCs/>
+                <w:color w:val="000000"/>
+                <w:lang w:bidi="lo-LA"/>
+              </w:rPr>
+              <w:t>Studija</w:t>
+            </w:r>
+          </w:p>
+        </w:tc>
+      </w:tr>
+      <w:tr>
+        <w:trPr>
+          <w:trHeight w:val="283"/>
+        </w:trPr>
+        <w:tc>
+          <w:tcPr>
+            <w:tcW w:w="1559" w:type="dxa"/>
+            <w:vMerge w:val="restart"/>
+            <w:tcBorders>
+              <w:top w:val="nil"/>
+              <w:left w:val="single" w:sz="4" w:space="0" w:color="auto"/>
+              <w:bottom w:val="single" w:sz="4" w:space="0" w:color="auto"/>
+              <w:right w:val="single" w:sz="4" w:space="0" w:color="auto"/>
+            </w:tcBorders>
+            <w:vAlign w:val="center"/>
+            <w:hideMark/>
+          </w:tcPr>
+          <w:p>
+            <w:pPr>
+              <w:spacing w:after="0" w:line="240" w:lineRule="auto"/>
+              <w:rPr>
+                <w:rFonts w:eastAsia="Times New Roman"/>
+                <w:bCs/>
+                <w:color w:val="000000"/>
+                <w:lang w:bidi="lo-LA"/>
+              </w:rPr>
+            </w:pPr>
+            <w:r>
+              <w:rPr>
+                <w:rFonts w:eastAsia="Times New Roman"/>
+                <w:bCs/>
+                <w:color w:val="000000"/>
+                <w:lang w:bidi="lo-LA"/>
+              </w:rPr>
+              <w:t>Susiję panaudojimo atvejai</w:t>
+            </w:r>
+          </w:p>
+        </w:tc>
+        <w:tc>
+          <w:tcPr>
+            <w:tcW w:w="1748" w:type="dxa"/>
+            <w:tcBorders>
+              <w:top w:val="nil"/>
+              <w:left w:val="nil"/>
+              <w:bottom w:val="single" w:sz="4" w:space="0" w:color="auto"/>
+              <w:right w:val="single" w:sz="4" w:space="0" w:color="auto"/>
+            </w:tcBorders>
+            <w:noWrap/>
+            <w:vAlign w:val="bottom"/>
+            <w:hideMark/>
+          </w:tcPr>
+          <w:p>
+            <w:pPr>
+              <w:spacing w:after="0" w:line="240" w:lineRule="auto"/>
+              <w:rPr>
+                <w:rFonts w:eastAsia="Times New Roman"/>
+                <w:bCs/>
+                <w:color w:val="000000"/>
+                <w:lang w:bidi="lo-LA"/>
+              </w:rPr>
+            </w:pPr>
+            <w:r>
+              <w:rPr>
+                <w:rFonts w:eastAsia="Times New Roman"/>
+                <w:bCs/>
+                <w:color w:val="000000"/>
+                <w:lang w:bidi="lo-LA"/>
+              </w:rPr>
+              <w:t>Išplečiantys PA</w:t>
+            </w:r>
+          </w:p>
+        </w:tc>
+        <w:tc>
+          <w:tcPr>
+            <w:tcW w:w="6042" w:type="dxa"/>
+            <w:tcBorders>
+              <w:top w:val="single" w:sz="4" w:space="0" w:color="auto"/>
+              <w:left w:val="nil"/>
+              <w:bottom w:val="single" w:sz="4" w:space="0" w:color="auto"/>
+              <w:right w:val="single" w:sz="4" w:space="0" w:color="auto"/>
+            </w:tcBorders>
+            <w:noWrap/>
+            <w:vAlign w:val="bottom"/>
+          </w:tcPr>
+          <w:p>
+            <w:pPr>
+              <w:spacing w:after="0" w:line="240" w:lineRule="auto"/>
+              <w:rPr>
+                <w:rFonts w:eastAsia="Times New Roman"/>
+                <w:bCs/>
+                <w:color w:val="000000"/>
+                <w:lang w:bidi="lo-LA"/>
+              </w:rPr>
+            </w:pPr>
+          </w:p>
+        </w:tc>
+      </w:tr>
+      <w:tr>
+        <w:trPr>
+          <w:trHeight w:val="283"/>
+        </w:trPr>
+        <w:tc>
+          <w:tcPr>
+            <w:tcW w:w="0" w:type="auto"/>
+            <w:vMerge/>
+            <w:tcBorders>
+              <w:top w:val="nil"/>
+              <w:left w:val="single" w:sz="4" w:space="0" w:color="auto"/>
+              <w:bottom w:val="single" w:sz="4" w:space="0" w:color="auto"/>
+              <w:right w:val="single" w:sz="4" w:space="0" w:color="auto"/>
+            </w:tcBorders>
+            <w:vAlign w:val="center"/>
+            <w:hideMark/>
+          </w:tcPr>
+          <w:p>
+            <w:pPr>
+              <w:spacing w:after="0"/>
+              <w:rPr>
+                <w:rFonts w:eastAsia="Times New Roman"/>
+                <w:bCs/>
+                <w:color w:val="000000"/>
+                <w:lang w:bidi="lo-LA"/>
+              </w:rPr>
+            </w:pPr>
+          </w:p>
+        </w:tc>
+        <w:tc>
+          <w:tcPr>
+            <w:tcW w:w="1748" w:type="dxa"/>
+            <w:tcBorders>
+              <w:top w:val="nil"/>
+              <w:left w:val="nil"/>
+              <w:bottom w:val="single" w:sz="4" w:space="0" w:color="auto"/>
+              <w:right w:val="single" w:sz="4" w:space="0" w:color="auto"/>
+            </w:tcBorders>
+            <w:noWrap/>
+            <w:vAlign w:val="bottom"/>
+            <w:hideMark/>
+          </w:tcPr>
+          <w:p>
+            <w:pPr>
+              <w:spacing w:after="0" w:line="240" w:lineRule="auto"/>
+              <w:rPr>
+                <w:rFonts w:eastAsia="Times New Roman"/>
+                <w:bCs/>
+                <w:color w:val="000000"/>
+                <w:lang w:bidi="lo-LA"/>
+              </w:rPr>
+            </w:pPr>
+            <w:r>
+              <w:rPr>
+                <w:rFonts w:eastAsia="Times New Roman"/>
+                <w:bCs/>
+                <w:color w:val="000000"/>
+                <w:lang w:bidi="lo-LA"/>
+              </w:rPr>
+              <w:t>Apimami PA</w:t>
+            </w:r>
+          </w:p>
+        </w:tc>
+        <w:tc>
+          <w:tcPr>
+            <w:tcW w:w="6042" w:type="dxa"/>
+            <w:tcBorders>
+              <w:top w:val="single" w:sz="4" w:space="0" w:color="auto"/>
+              <w:left w:val="nil"/>
+              <w:bottom w:val="single" w:sz="4" w:space="0" w:color="auto"/>
+              <w:right w:val="single" w:sz="4" w:space="0" w:color="auto"/>
+            </w:tcBorders>
+            <w:noWrap/>
+            <w:vAlign w:val="bottom"/>
+          </w:tcPr>
+          <w:p>
+            <w:pPr>
+              <w:spacing w:after="0" w:line="240" w:lineRule="auto"/>
+              <w:rPr>
+                <w:rFonts w:eastAsia="Times New Roman"/>
+                <w:bCs/>
+                <w:color w:val="000000"/>
+                <w:lang w:bidi="lo-LA"/>
+              </w:rPr>
+            </w:pPr>
+          </w:p>
+        </w:tc>
+      </w:tr>
+      <w:tr>
+        <w:trPr>
+          <w:trHeight w:val="283"/>
+        </w:trPr>
+        <w:tc>
+          <w:tcPr>
+            <w:tcW w:w="0" w:type="auto"/>
+            <w:vMerge/>
+            <w:tcBorders>
+              <w:top w:val="nil"/>
+              <w:left w:val="single" w:sz="4" w:space="0" w:color="auto"/>
+              <w:bottom w:val="single" w:sz="4" w:space="0" w:color="auto"/>
+              <w:right w:val="single" w:sz="4" w:space="0" w:color="auto"/>
+            </w:tcBorders>
+            <w:vAlign w:val="center"/>
+            <w:hideMark/>
+          </w:tcPr>
+          <w:p>
+            <w:pPr>
+              <w:spacing w:after="0"/>
+              <w:rPr>
+                <w:rFonts w:eastAsia="Times New Roman"/>
+                <w:bCs/>
+                <w:color w:val="000000"/>
+                <w:lang w:bidi="lo-LA"/>
+              </w:rPr>
+            </w:pPr>
+          </w:p>
+        </w:tc>
+        <w:tc>
+          <w:tcPr>
+            <w:tcW w:w="1748" w:type="dxa"/>
+            <w:tcBorders>
+              <w:top w:val="nil"/>
+              <w:left w:val="nil"/>
+              <w:bottom w:val="single" w:sz="4" w:space="0" w:color="auto"/>
+              <w:right w:val="single" w:sz="4" w:space="0" w:color="auto"/>
+            </w:tcBorders>
+            <w:noWrap/>
+            <w:vAlign w:val="bottom"/>
+            <w:hideMark/>
+          </w:tcPr>
+          <w:p>
+            <w:pPr>
+              <w:spacing w:after="0" w:line="240" w:lineRule="auto"/>
+              <w:rPr>
+                <w:rFonts w:eastAsia="Times New Roman"/>
+                <w:bCs/>
+                <w:color w:val="000000"/>
+                <w:lang w:bidi="lo-LA"/>
+              </w:rPr>
+            </w:pPr>
+            <w:r>
+              <w:rPr>
+                <w:rFonts w:eastAsia="Times New Roman"/>
+                <w:bCs/>
+                <w:color w:val="000000"/>
+                <w:lang w:bidi="lo-LA"/>
+              </w:rPr>
+              <w:t>Specializuoja PA</w:t>
+            </w:r>
+          </w:p>
+        </w:tc>
+        <w:tc>
+          <w:tcPr>
+            <w:tcW w:w="6042" w:type="dxa"/>
+            <w:tcBorders>
+              <w:top w:val="single" w:sz="4" w:space="0" w:color="auto"/>
+              <w:left w:val="nil"/>
+              <w:bottom w:val="single" w:sz="4" w:space="0" w:color="auto"/>
+              <w:right w:val="single" w:sz="4" w:space="0" w:color="auto"/>
+            </w:tcBorders>
+            <w:noWrap/>
+            <w:vAlign w:val="bottom"/>
+          </w:tcPr>
+          <w:p>
+            <w:pPr>
+              <w:spacing w:after="0" w:line="240" w:lineRule="auto"/>
+              <w:rPr>
+                <w:rFonts w:eastAsia="Times New Roman"/>
+                <w:bCs/>
+                <w:color w:val="000000"/>
+                <w:lang w:bidi="lo-LA"/>
+              </w:rPr>
+            </w:pPr>
+          </w:p>
+        </w:tc>
+      </w:tr>
+      <w:tr>
+        <w:trPr>
+          <w:trHeight w:val="126"/>
+        </w:trPr>
+        <w:tc>
+          <w:tcPr>
+            <w:tcW w:w="3307" w:type="dxa"/>
+            <w:gridSpan w:val="2"/>
+            <w:tcBorders>
+              <w:top w:val="single" w:sz="4" w:space="0" w:color="auto"/>
+              <w:left w:val="single" w:sz="4" w:space="0" w:color="auto"/>
+              <w:bottom w:val="single" w:sz="4" w:space="0" w:color="auto"/>
+              <w:right w:val="single" w:sz="4" w:space="0" w:color="auto"/>
+            </w:tcBorders>
+            <w:noWrap/>
+            <w:vAlign w:val="bottom"/>
+            <w:hideMark/>
+          </w:tcPr>
+          <w:p>
+            <w:pPr>
+              <w:spacing w:after="0" w:line="240" w:lineRule="auto"/>
+              <w:rPr>
+                <w:rFonts w:eastAsia="Times New Roman"/>
+                <w:bCs/>
+                <w:color w:val="000000"/>
+                <w:lang w:bidi="lo-LA"/>
+              </w:rPr>
+            </w:pPr>
+            <w:r>
+              <w:rPr>
+                <w:rFonts w:eastAsia="Times New Roman"/>
+                <w:bCs/>
+                <w:color w:val="000000"/>
+                <w:lang w:bidi="lo-LA"/>
+              </w:rPr>
+              <w:t>Po sąlyga</w:t>
+            </w:r>
+          </w:p>
+        </w:tc>
+        <w:tc>
+          <w:tcPr>
+            <w:tcW w:w="6042" w:type="dxa"/>
+            <w:tcBorders>
+              <w:top w:val="single" w:sz="4" w:space="0" w:color="auto"/>
+              <w:left w:val="nil"/>
+              <w:bottom w:val="single" w:sz="4" w:space="0" w:color="auto"/>
+              <w:right w:val="single" w:sz="4" w:space="0" w:color="auto"/>
+            </w:tcBorders>
+            <w:noWrap/>
+            <w:vAlign w:val="bottom"/>
+          </w:tcPr>
+          <w:p>
+            <w:pPr>
+              <w:spacing w:after="0" w:line="240" w:lineRule="auto"/>
+              <w:rPr>
+                <w:rFonts w:eastAsia="Times New Roman"/>
+                <w:bCs/>
+                <w:color w:val="000000"/>
+                <w:lang w:bidi="lo-LA"/>
+              </w:rPr>
+            </w:pPr>
+            <w:r>
+              <w:rPr>
+                <w:rFonts w:eastAsia="Times New Roman"/>
+                <w:bCs/>
+                <w:color w:val="000000"/>
+                <w:lang w:bidi="lo-LA"/>
+              </w:rPr>
+              <w:t>Pašalintas filmas</w:t>
+            </w:r>
+          </w:p>
+        </w:tc>
+      </w:tr>
+    </w:tbl>
+    <w:p/>
+    <w:tbl>
+      <w:tblPr>
+        <w:tblW w:w="9349" w:type="dxa"/>
+        <w:tblInd w:w="279" w:type="dxa"/>
+        <w:tblLook w:val="04A0" w:firstRow="1" w:lastRow="0" w:firstColumn="1" w:lastColumn="0" w:noHBand="0" w:noVBand="1"/>
+      </w:tblPr>
+      <w:tblGrid>
+        <w:gridCol w:w="1559"/>
+        <w:gridCol w:w="1748"/>
+        <w:gridCol w:w="6042"/>
+      </w:tblGrid>
+      <w:tr>
+        <w:trPr>
+          <w:trHeight w:val="300"/>
+        </w:trPr>
+        <w:tc>
+          <w:tcPr>
+            <w:tcW w:w="9349" w:type="dxa"/>
+            <w:gridSpan w:val="3"/>
+            <w:tcBorders>
+              <w:top w:val="single" w:sz="4" w:space="0" w:color="auto"/>
+              <w:left w:val="single" w:sz="4" w:space="0" w:color="auto"/>
+              <w:bottom w:val="single" w:sz="4" w:space="0" w:color="auto"/>
+              <w:right w:val="single" w:sz="4" w:space="0" w:color="auto"/>
+            </w:tcBorders>
+            <w:noWrap/>
+            <w:vAlign w:val="bottom"/>
+            <w:hideMark/>
+          </w:tcPr>
+          <w:p>
+            <w:pPr>
+              <w:spacing w:after="0" w:line="240" w:lineRule="auto"/>
+              <w:rPr>
+                <w:rFonts w:eastAsia="Times New Roman"/>
+                <w:bCs/>
+                <w:color w:val="000000"/>
+                <w:lang w:bidi="lo-LA"/>
+              </w:rPr>
+            </w:pPr>
+            <w:r>
+              <w:rPr>
+                <w:rFonts w:eastAsia="Times New Roman"/>
+                <w:bCs/>
+                <w:color w:val="000000"/>
+                <w:lang w:bidi="lo-LA"/>
+              </w:rPr>
+              <w:t>PA 19</w:t>
+            </w:r>
+            <w:r>
+              <w:rPr>
+                <w:rFonts w:eastAsia="Times New Roman"/>
+                <w:bCs/>
+                <w:color w:val="000000"/>
+                <w:lang w:bidi="lo-LA"/>
+              </w:rPr>
+              <w:t xml:space="preserve"> </w:t>
+            </w:r>
+            <w:r>
+              <w:rPr>
+                <w:rFonts w:ascii="Times New Roman" w:hAnsi="Times New Roman" w:cs="Times New Roman"/>
+              </w:rPr>
+              <w:t>“</w:t>
+            </w:r>
+            <w:r>
+              <w:rPr>
+                <w:rFonts w:ascii="Times New Roman" w:hAnsi="Times New Roman" w:cs="Times New Roman"/>
+              </w:rPr>
+              <w:t xml:space="preserve">Kurti </w:t>
+            </w:r>
+            <w:r>
+              <w:rPr>
+                <w:rFonts w:ascii="Times New Roman" w:hAnsi="Times New Roman" w:cs="Times New Roman"/>
+              </w:rPr>
+              <w:t>darbo skelbimą</w:t>
+            </w:r>
+            <w:r>
+              <w:rPr>
+                <w:rFonts w:ascii="Times New Roman" w:hAnsi="Times New Roman" w:cs="Times New Roman"/>
+              </w:rPr>
+              <w:t>“</w:t>
+            </w:r>
+            <w:r>
+              <w:rPr>
+                <w:rFonts w:eastAsia="Times New Roman"/>
+                <w:bCs/>
+                <w:color w:val="000000"/>
+                <w:lang w:bidi="lo-LA"/>
+              </w:rPr>
+              <w:t>, ZA</w:t>
+            </w:r>
+          </w:p>
+        </w:tc>
+      </w:tr>
+      <w:tr>
+        <w:trPr>
+          <w:trHeight w:val="300"/>
+        </w:trPr>
+        <w:tc>
+          <w:tcPr>
+            <w:tcW w:w="9349" w:type="dxa"/>
+            <w:gridSpan w:val="3"/>
+            <w:tcBorders>
+              <w:top w:val="single" w:sz="4" w:space="0" w:color="auto"/>
+              <w:left w:val="single" w:sz="4" w:space="0" w:color="auto"/>
+              <w:bottom w:val="single" w:sz="4" w:space="0" w:color="auto"/>
+              <w:right w:val="single" w:sz="4" w:space="0" w:color="auto"/>
+            </w:tcBorders>
+            <w:noWrap/>
+            <w:vAlign w:val="bottom"/>
+            <w:hideMark/>
+          </w:tcPr>
+          <w:p>
+            <w:pPr>
+              <w:spacing w:after="0" w:line="240" w:lineRule="auto"/>
+              <w:rPr>
+                <w:rFonts w:eastAsia="Times New Roman"/>
+                <w:bCs/>
+                <w:color w:val="000000"/>
+                <w:lang w:bidi="lo-LA"/>
+              </w:rPr>
+            </w:pPr>
+            <w:r>
+              <w:rPr>
+                <w:rFonts w:eastAsia="Times New Roman"/>
+                <w:bCs/>
+                <w:color w:val="000000"/>
+                <w:lang w:bidi="lo-LA"/>
+              </w:rPr>
+              <w:t xml:space="preserve">Tikslas. </w:t>
+            </w:r>
+            <w:r>
+              <w:rPr>
+                <w:rFonts w:eastAsia="Times New Roman"/>
+                <w:bCs/>
+                <w:color w:val="000000"/>
+                <w:lang w:bidi="lo-LA"/>
+              </w:rPr>
+              <w:t>Sukurti filmą</w:t>
+            </w:r>
+          </w:p>
+        </w:tc>
+      </w:tr>
+      <w:tr>
+        <w:trPr>
+          <w:trHeight w:val="300"/>
+        </w:trPr>
+        <w:tc>
+          <w:tcPr>
+            <w:tcW w:w="9349" w:type="dxa"/>
+            <w:gridSpan w:val="3"/>
+            <w:tcBorders>
+              <w:top w:val="single" w:sz="4" w:space="0" w:color="auto"/>
+              <w:left w:val="single" w:sz="4" w:space="0" w:color="auto"/>
+              <w:bottom w:val="single" w:sz="4" w:space="0" w:color="auto"/>
+              <w:right w:val="single" w:sz="4" w:space="0" w:color="auto"/>
+            </w:tcBorders>
+            <w:noWrap/>
+            <w:vAlign w:val="bottom"/>
+            <w:hideMark/>
+          </w:tcPr>
+          <w:p>
+            <w:pPr>
+              <w:spacing w:after="0" w:line="240" w:lineRule="auto"/>
+              <w:rPr>
+                <w:rFonts w:eastAsia="Times New Roman"/>
+                <w:bCs/>
+                <w:color w:val="000000"/>
+                <w:lang w:bidi="lo-LA"/>
+              </w:rPr>
+            </w:pPr>
+            <w:r>
+              <w:rPr>
+                <w:rFonts w:eastAsia="Times New Roman"/>
+                <w:bCs/>
+                <w:color w:val="000000"/>
+                <w:lang w:bidi="lo-LA"/>
+              </w:rPr>
+              <w:t xml:space="preserve">Aprašymas. </w:t>
+            </w:r>
+            <w:r>
+              <w:rPr>
+                <w:rFonts w:eastAsia="Times New Roman"/>
+                <w:bCs/>
+                <w:color w:val="000000"/>
+                <w:lang w:bidi="lo-LA"/>
+              </w:rPr>
+              <w:t xml:space="preserve">Studija sukuria sistemoje </w:t>
+            </w:r>
+            <w:r>
+              <w:rPr>
+                <w:rFonts w:eastAsia="Times New Roman"/>
+                <w:bCs/>
+                <w:color w:val="000000"/>
+                <w:lang w:bidi="lo-LA"/>
+              </w:rPr>
+              <w:t>darbo skelbimą</w:t>
+            </w:r>
+          </w:p>
+        </w:tc>
+      </w:tr>
+      <w:tr>
+        <w:trPr>
+          <w:trHeight w:val="300"/>
+        </w:trPr>
+        <w:tc>
+          <w:tcPr>
+            <w:tcW w:w="3307" w:type="dxa"/>
+            <w:gridSpan w:val="2"/>
+            <w:tcBorders>
+              <w:top w:val="single" w:sz="4" w:space="0" w:color="auto"/>
+              <w:left w:val="single" w:sz="4" w:space="0" w:color="auto"/>
+              <w:bottom w:val="single" w:sz="4" w:space="0" w:color="auto"/>
+              <w:right w:val="single" w:sz="4" w:space="0" w:color="auto"/>
+            </w:tcBorders>
+            <w:noWrap/>
+            <w:vAlign w:val="bottom"/>
+            <w:hideMark/>
+          </w:tcPr>
+          <w:p>
+            <w:pPr>
+              <w:spacing w:after="0" w:line="240" w:lineRule="auto"/>
+              <w:rPr>
+                <w:rFonts w:eastAsia="Times New Roman"/>
+                <w:bCs/>
+                <w:color w:val="000000"/>
+                <w:lang w:bidi="lo-LA"/>
+              </w:rPr>
+            </w:pPr>
+            <w:r>
+              <w:rPr>
+                <w:rFonts w:eastAsia="Times New Roman"/>
+                <w:bCs/>
+                <w:color w:val="000000"/>
+                <w:lang w:bidi="lo-LA"/>
+              </w:rPr>
+              <w:t>Prieš sąlyga</w:t>
+            </w:r>
+          </w:p>
+        </w:tc>
+        <w:tc>
+          <w:tcPr>
+            <w:tcW w:w="6042" w:type="dxa"/>
+            <w:tcBorders>
+              <w:top w:val="single" w:sz="4" w:space="0" w:color="auto"/>
+              <w:left w:val="nil"/>
+              <w:bottom w:val="single" w:sz="4" w:space="0" w:color="auto"/>
+              <w:right w:val="single" w:sz="4" w:space="0" w:color="auto"/>
+            </w:tcBorders>
+            <w:noWrap/>
+            <w:vAlign w:val="bottom"/>
+          </w:tcPr>
+          <w:p>
+            <w:pPr>
+              <w:spacing w:after="0" w:line="240" w:lineRule="auto"/>
+              <w:rPr>
+                <w:rFonts w:eastAsia="Times New Roman"/>
+                <w:bCs/>
+                <w:color w:val="000000"/>
+                <w:lang w:bidi="lo-LA"/>
+              </w:rPr>
+            </w:pPr>
+            <w:r>
+              <w:rPr>
+                <w:rFonts w:eastAsia="Times New Roman"/>
+                <w:bCs/>
+                <w:color w:val="000000"/>
+                <w:lang w:bidi="lo-LA"/>
+              </w:rPr>
+              <w:t>Vartotojas prisijungęs</w:t>
+            </w:r>
+            <w:r>
+              <w:rPr>
+                <w:rFonts w:eastAsia="Times New Roman"/>
+                <w:bCs/>
+                <w:color w:val="000000"/>
+                <w:lang w:bidi="lo-LA"/>
+              </w:rPr>
+              <w:t xml:space="preserve"> kaip studija</w:t>
+            </w:r>
+          </w:p>
+        </w:tc>
+      </w:tr>
+      <w:tr>
+        <w:trPr>
+          <w:trHeight w:val="300"/>
+        </w:trPr>
+        <w:tc>
+          <w:tcPr>
+            <w:tcW w:w="3307" w:type="dxa"/>
+            <w:gridSpan w:val="2"/>
+            <w:tcBorders>
+              <w:top w:val="single" w:sz="4" w:space="0" w:color="auto"/>
+              <w:left w:val="single" w:sz="4" w:space="0" w:color="auto"/>
+              <w:bottom w:val="single" w:sz="4" w:space="0" w:color="auto"/>
+              <w:right w:val="single" w:sz="4" w:space="0" w:color="auto"/>
+            </w:tcBorders>
+            <w:noWrap/>
+            <w:vAlign w:val="bottom"/>
+            <w:hideMark/>
+          </w:tcPr>
+          <w:p>
+            <w:pPr>
+              <w:spacing w:after="0" w:line="240" w:lineRule="auto"/>
+              <w:rPr>
+                <w:rFonts w:eastAsia="Times New Roman"/>
+                <w:bCs/>
+                <w:color w:val="000000"/>
+                <w:lang w:bidi="lo-LA"/>
+              </w:rPr>
+            </w:pPr>
+            <w:r>
+              <w:rPr>
+                <w:rFonts w:eastAsia="Times New Roman"/>
+                <w:bCs/>
+                <w:color w:val="000000"/>
+                <w:lang w:bidi="lo-LA"/>
+              </w:rPr>
+              <w:t>Aktorius</w:t>
+            </w:r>
+          </w:p>
+        </w:tc>
+        <w:tc>
+          <w:tcPr>
+            <w:tcW w:w="6042" w:type="dxa"/>
+            <w:tcBorders>
+              <w:top w:val="single" w:sz="4" w:space="0" w:color="auto"/>
+              <w:left w:val="nil"/>
+              <w:bottom w:val="single" w:sz="4" w:space="0" w:color="auto"/>
+              <w:right w:val="single" w:sz="4" w:space="0" w:color="auto"/>
+            </w:tcBorders>
+            <w:noWrap/>
+            <w:vAlign w:val="bottom"/>
+          </w:tcPr>
+          <w:p>
+            <w:pPr>
+              <w:spacing w:after="0" w:line="240" w:lineRule="auto"/>
+              <w:rPr>
+                <w:rFonts w:eastAsia="Times New Roman"/>
+                <w:bCs/>
+                <w:color w:val="000000"/>
+                <w:lang w:bidi="lo-LA"/>
+              </w:rPr>
+            </w:pPr>
+            <w:r>
+              <w:rPr>
+                <w:rFonts w:eastAsia="Times New Roman"/>
+                <w:bCs/>
+                <w:color w:val="000000"/>
+                <w:lang w:bidi="lo-LA"/>
+              </w:rPr>
+              <w:t>Studija</w:t>
+            </w:r>
+          </w:p>
+        </w:tc>
+      </w:tr>
+      <w:tr>
+        <w:trPr>
+          <w:trHeight w:val="283"/>
+        </w:trPr>
+        <w:tc>
+          <w:tcPr>
+            <w:tcW w:w="1559" w:type="dxa"/>
+            <w:vMerge w:val="restart"/>
+            <w:tcBorders>
+              <w:top w:val="nil"/>
+              <w:left w:val="single" w:sz="4" w:space="0" w:color="auto"/>
+              <w:bottom w:val="single" w:sz="4" w:space="0" w:color="auto"/>
+              <w:right w:val="single" w:sz="4" w:space="0" w:color="auto"/>
+            </w:tcBorders>
+            <w:vAlign w:val="center"/>
+            <w:hideMark/>
+          </w:tcPr>
+          <w:p>
+            <w:pPr>
+              <w:spacing w:after="0" w:line="240" w:lineRule="auto"/>
+              <w:rPr>
+                <w:rFonts w:eastAsia="Times New Roman"/>
+                <w:bCs/>
+                <w:color w:val="000000"/>
+                <w:lang w:bidi="lo-LA"/>
+              </w:rPr>
+            </w:pPr>
+            <w:r>
+              <w:rPr>
+                <w:rFonts w:eastAsia="Times New Roman"/>
+                <w:bCs/>
+                <w:color w:val="000000"/>
+                <w:lang w:bidi="lo-LA"/>
+              </w:rPr>
+              <w:t>Susiję panaudojimo atvejai</w:t>
+            </w:r>
+          </w:p>
+        </w:tc>
+        <w:tc>
+          <w:tcPr>
+            <w:tcW w:w="1748" w:type="dxa"/>
+            <w:tcBorders>
+              <w:top w:val="nil"/>
+              <w:left w:val="nil"/>
+              <w:bottom w:val="single" w:sz="4" w:space="0" w:color="auto"/>
+              <w:right w:val="single" w:sz="4" w:space="0" w:color="auto"/>
+            </w:tcBorders>
+            <w:noWrap/>
+            <w:vAlign w:val="bottom"/>
+            <w:hideMark/>
+          </w:tcPr>
+          <w:p>
+            <w:pPr>
+              <w:spacing w:after="0" w:line="240" w:lineRule="auto"/>
+              <w:rPr>
+                <w:rFonts w:eastAsia="Times New Roman"/>
+                <w:bCs/>
+                <w:color w:val="000000"/>
+                <w:lang w:bidi="lo-LA"/>
+              </w:rPr>
+            </w:pPr>
+            <w:r>
+              <w:rPr>
+                <w:rFonts w:eastAsia="Times New Roman"/>
+                <w:bCs/>
+                <w:color w:val="000000"/>
+                <w:lang w:bidi="lo-LA"/>
+              </w:rPr>
+              <w:t>Išplečiantys PA</w:t>
+            </w:r>
+          </w:p>
+        </w:tc>
+        <w:tc>
+          <w:tcPr>
+            <w:tcW w:w="6042" w:type="dxa"/>
+            <w:tcBorders>
+              <w:top w:val="single" w:sz="4" w:space="0" w:color="auto"/>
+              <w:left w:val="nil"/>
+              <w:bottom w:val="single" w:sz="4" w:space="0" w:color="auto"/>
+              <w:right w:val="single" w:sz="4" w:space="0" w:color="auto"/>
+            </w:tcBorders>
+            <w:noWrap/>
+            <w:vAlign w:val="bottom"/>
+          </w:tcPr>
+          <w:p>
+            <w:pPr>
+              <w:spacing w:after="0" w:line="240" w:lineRule="auto"/>
+              <w:rPr>
+                <w:rFonts w:eastAsia="Times New Roman"/>
+                <w:bCs/>
+                <w:color w:val="000000"/>
+                <w:lang w:bidi="lo-LA"/>
+              </w:rPr>
+            </w:pPr>
+          </w:p>
+        </w:tc>
+      </w:tr>
+      <w:tr>
+        <w:trPr>
+          <w:trHeight w:val="283"/>
+        </w:trPr>
+        <w:tc>
+          <w:tcPr>
+            <w:tcW w:w="0" w:type="auto"/>
+            <w:vMerge/>
+            <w:tcBorders>
+              <w:top w:val="nil"/>
+              <w:left w:val="single" w:sz="4" w:space="0" w:color="auto"/>
+              <w:bottom w:val="single" w:sz="4" w:space="0" w:color="auto"/>
+              <w:right w:val="single" w:sz="4" w:space="0" w:color="auto"/>
+            </w:tcBorders>
+            <w:vAlign w:val="center"/>
+            <w:hideMark/>
+          </w:tcPr>
+          <w:p>
+            <w:pPr>
+              <w:spacing w:after="0"/>
+              <w:rPr>
+                <w:rFonts w:eastAsia="Times New Roman"/>
+                <w:bCs/>
+                <w:color w:val="000000"/>
+                <w:lang w:bidi="lo-LA"/>
+              </w:rPr>
+            </w:pPr>
+          </w:p>
+        </w:tc>
+        <w:tc>
+          <w:tcPr>
+            <w:tcW w:w="1748" w:type="dxa"/>
+            <w:tcBorders>
+              <w:top w:val="nil"/>
+              <w:left w:val="nil"/>
+              <w:bottom w:val="single" w:sz="4" w:space="0" w:color="auto"/>
+              <w:right w:val="single" w:sz="4" w:space="0" w:color="auto"/>
+            </w:tcBorders>
+            <w:noWrap/>
+            <w:vAlign w:val="bottom"/>
+            <w:hideMark/>
+          </w:tcPr>
+          <w:p>
+            <w:pPr>
+              <w:spacing w:after="0" w:line="240" w:lineRule="auto"/>
+              <w:rPr>
+                <w:rFonts w:eastAsia="Times New Roman"/>
+                <w:bCs/>
+                <w:color w:val="000000"/>
+                <w:lang w:bidi="lo-LA"/>
+              </w:rPr>
+            </w:pPr>
+            <w:r>
+              <w:rPr>
+                <w:rFonts w:eastAsia="Times New Roman"/>
+                <w:bCs/>
+                <w:color w:val="000000"/>
+                <w:lang w:bidi="lo-LA"/>
+              </w:rPr>
+              <w:t>Apimami PA</w:t>
+            </w:r>
+          </w:p>
+        </w:tc>
+        <w:tc>
+          <w:tcPr>
+            <w:tcW w:w="6042" w:type="dxa"/>
+            <w:tcBorders>
+              <w:top w:val="single" w:sz="4" w:space="0" w:color="auto"/>
+              <w:left w:val="nil"/>
+              <w:bottom w:val="single" w:sz="4" w:space="0" w:color="auto"/>
+              <w:right w:val="single" w:sz="4" w:space="0" w:color="auto"/>
+            </w:tcBorders>
+            <w:noWrap/>
+            <w:vAlign w:val="bottom"/>
+          </w:tcPr>
+          <w:p>
+            <w:pPr>
+              <w:spacing w:after="0" w:line="240" w:lineRule="auto"/>
+              <w:rPr>
+                <w:rFonts w:eastAsia="Times New Roman"/>
+                <w:bCs/>
+                <w:color w:val="000000"/>
+                <w:lang w:bidi="lo-LA"/>
+              </w:rPr>
+            </w:pPr>
+          </w:p>
+        </w:tc>
+      </w:tr>
+      <w:tr>
+        <w:trPr>
+          <w:trHeight w:val="283"/>
+        </w:trPr>
+        <w:tc>
+          <w:tcPr>
+            <w:tcW w:w="0" w:type="auto"/>
+            <w:vMerge/>
+            <w:tcBorders>
+              <w:top w:val="nil"/>
+              <w:left w:val="single" w:sz="4" w:space="0" w:color="auto"/>
+              <w:bottom w:val="single" w:sz="4" w:space="0" w:color="auto"/>
+              <w:right w:val="single" w:sz="4" w:space="0" w:color="auto"/>
+            </w:tcBorders>
+            <w:vAlign w:val="center"/>
+            <w:hideMark/>
+          </w:tcPr>
+          <w:p>
+            <w:pPr>
+              <w:spacing w:after="0"/>
+              <w:rPr>
+                <w:rFonts w:eastAsia="Times New Roman"/>
+                <w:bCs/>
+                <w:color w:val="000000"/>
+                <w:lang w:bidi="lo-LA"/>
+              </w:rPr>
+            </w:pPr>
+          </w:p>
+        </w:tc>
+        <w:tc>
+          <w:tcPr>
+            <w:tcW w:w="1748" w:type="dxa"/>
+            <w:tcBorders>
+              <w:top w:val="nil"/>
+              <w:left w:val="nil"/>
+              <w:bottom w:val="single" w:sz="4" w:space="0" w:color="auto"/>
+              <w:right w:val="single" w:sz="4" w:space="0" w:color="auto"/>
+            </w:tcBorders>
+            <w:noWrap/>
+            <w:vAlign w:val="bottom"/>
+            <w:hideMark/>
+          </w:tcPr>
+          <w:p>
+            <w:pPr>
+              <w:spacing w:after="0" w:line="240" w:lineRule="auto"/>
+              <w:rPr>
+                <w:rFonts w:eastAsia="Times New Roman"/>
+                <w:bCs/>
+                <w:color w:val="000000"/>
+                <w:lang w:bidi="lo-LA"/>
+              </w:rPr>
+            </w:pPr>
+            <w:r>
+              <w:rPr>
+                <w:rFonts w:eastAsia="Times New Roman"/>
+                <w:bCs/>
+                <w:color w:val="000000"/>
+                <w:lang w:bidi="lo-LA"/>
+              </w:rPr>
+              <w:t>Specializuoja PA</w:t>
+            </w:r>
+          </w:p>
+        </w:tc>
+        <w:tc>
+          <w:tcPr>
+            <w:tcW w:w="6042" w:type="dxa"/>
+            <w:tcBorders>
+              <w:top w:val="single" w:sz="4" w:space="0" w:color="auto"/>
+              <w:left w:val="nil"/>
+              <w:bottom w:val="single" w:sz="4" w:space="0" w:color="auto"/>
+              <w:right w:val="single" w:sz="4" w:space="0" w:color="auto"/>
+            </w:tcBorders>
+            <w:noWrap/>
+            <w:vAlign w:val="bottom"/>
+          </w:tcPr>
+          <w:p>
+            <w:pPr>
+              <w:spacing w:after="0" w:line="240" w:lineRule="auto"/>
+              <w:rPr>
+                <w:rFonts w:eastAsia="Times New Roman"/>
+                <w:bCs/>
+                <w:color w:val="000000"/>
+                <w:lang w:bidi="lo-LA"/>
+              </w:rPr>
+            </w:pPr>
+          </w:p>
+        </w:tc>
+      </w:tr>
+      <w:tr>
+        <w:trPr>
+          <w:trHeight w:val="126"/>
+        </w:trPr>
+        <w:tc>
+          <w:tcPr>
+            <w:tcW w:w="3307" w:type="dxa"/>
+            <w:gridSpan w:val="2"/>
+            <w:tcBorders>
+              <w:top w:val="single" w:sz="4" w:space="0" w:color="auto"/>
+              <w:left w:val="single" w:sz="4" w:space="0" w:color="auto"/>
+              <w:bottom w:val="single" w:sz="4" w:space="0" w:color="auto"/>
+              <w:right w:val="single" w:sz="4" w:space="0" w:color="auto"/>
+            </w:tcBorders>
+            <w:noWrap/>
+            <w:vAlign w:val="bottom"/>
+            <w:hideMark/>
+          </w:tcPr>
+          <w:p>
+            <w:pPr>
+              <w:spacing w:after="0" w:line="240" w:lineRule="auto"/>
+              <w:rPr>
+                <w:rFonts w:eastAsia="Times New Roman"/>
+                <w:bCs/>
+                <w:color w:val="000000"/>
+                <w:lang w:bidi="lo-LA"/>
+              </w:rPr>
+            </w:pPr>
+            <w:r>
+              <w:rPr>
+                <w:rFonts w:eastAsia="Times New Roman"/>
+                <w:bCs/>
+                <w:color w:val="000000"/>
+                <w:lang w:bidi="lo-LA"/>
+              </w:rPr>
+              <w:t>Po sąlyga</w:t>
+            </w:r>
+          </w:p>
+        </w:tc>
+        <w:tc>
+          <w:tcPr>
+            <w:tcW w:w="6042" w:type="dxa"/>
+            <w:tcBorders>
+              <w:top w:val="single" w:sz="4" w:space="0" w:color="auto"/>
+              <w:left w:val="nil"/>
+              <w:bottom w:val="single" w:sz="4" w:space="0" w:color="auto"/>
+              <w:right w:val="single" w:sz="4" w:space="0" w:color="auto"/>
+            </w:tcBorders>
+            <w:noWrap/>
+            <w:vAlign w:val="bottom"/>
+          </w:tcPr>
+          <w:p>
+            <w:pPr>
+              <w:spacing w:after="0" w:line="240" w:lineRule="auto"/>
+              <w:rPr>
+                <w:rFonts w:eastAsia="Times New Roman"/>
+                <w:bCs/>
+                <w:color w:val="000000"/>
+                <w:lang w:bidi="lo-LA"/>
+              </w:rPr>
+            </w:pPr>
+            <w:r>
+              <w:rPr>
+                <w:rFonts w:eastAsia="Times New Roman"/>
+                <w:bCs/>
+                <w:color w:val="000000"/>
+                <w:lang w:bidi="lo-LA"/>
+              </w:rPr>
+              <w:t xml:space="preserve">Sukurtas </w:t>
+            </w:r>
+            <w:r>
+              <w:rPr>
+                <w:rFonts w:eastAsia="Times New Roman"/>
+                <w:bCs/>
+                <w:color w:val="000000"/>
+                <w:lang w:bidi="lo-LA"/>
+              </w:rPr>
+              <w:t>darbo skelbimas</w:t>
+            </w:r>
+          </w:p>
+        </w:tc>
+      </w:tr>
+    </w:tbl>
+    <w:p/>
+    <w:p/>
+    <w:tbl>
+      <w:tblPr>
+        <w:tblW w:w="9349" w:type="dxa"/>
+        <w:tblInd w:w="279" w:type="dxa"/>
+        <w:tblLook w:val="04A0" w:firstRow="1" w:lastRow="0" w:firstColumn="1" w:lastColumn="0" w:noHBand="0" w:noVBand="1"/>
+      </w:tblPr>
+      <w:tblGrid>
+        <w:gridCol w:w="1559"/>
+        <w:gridCol w:w="1748"/>
+        <w:gridCol w:w="6042"/>
+      </w:tblGrid>
+      <w:tr>
+        <w:trPr>
+          <w:trHeight w:val="300"/>
+        </w:trPr>
+        <w:tc>
+          <w:tcPr>
+            <w:tcW w:w="9349" w:type="dxa"/>
+            <w:gridSpan w:val="3"/>
+            <w:tcBorders>
+              <w:top w:val="single" w:sz="4" w:space="0" w:color="auto"/>
+              <w:left w:val="single" w:sz="4" w:space="0" w:color="auto"/>
+              <w:bottom w:val="single" w:sz="4" w:space="0" w:color="auto"/>
+              <w:right w:val="single" w:sz="4" w:space="0" w:color="auto"/>
+            </w:tcBorders>
+            <w:noWrap/>
+            <w:vAlign w:val="bottom"/>
+            <w:hideMark/>
+          </w:tcPr>
+          <w:p>
+            <w:pPr>
+              <w:spacing w:after="0" w:line="240" w:lineRule="auto"/>
+              <w:rPr>
+                <w:rFonts w:eastAsia="Times New Roman"/>
+                <w:bCs/>
+                <w:color w:val="000000"/>
+                <w:lang w:bidi="lo-LA"/>
+              </w:rPr>
+            </w:pPr>
+            <w:r>
+              <w:rPr>
+                <w:rFonts w:eastAsia="Times New Roman"/>
+                <w:bCs/>
+                <w:color w:val="000000"/>
+                <w:lang w:bidi="lo-LA"/>
+              </w:rPr>
+              <w:t>PA 20</w:t>
+            </w:r>
+            <w:r>
+              <w:rPr>
+                <w:rFonts w:eastAsia="Times New Roman"/>
+                <w:bCs/>
+                <w:color w:val="000000"/>
+                <w:lang w:bidi="lo-LA"/>
+              </w:rPr>
+              <w:t xml:space="preserve"> </w:t>
+            </w:r>
+            <w:r>
+              <w:rPr>
+                <w:rFonts w:ascii="Times New Roman" w:hAnsi="Times New Roman" w:cs="Times New Roman"/>
+              </w:rPr>
+              <w:t>“</w:t>
+            </w:r>
+            <w:r>
+              <w:rPr>
+                <w:rFonts w:ascii="Times New Roman" w:hAnsi="Times New Roman" w:cs="Times New Roman"/>
+              </w:rPr>
+              <w:t xml:space="preserve">Šalinti </w:t>
+            </w:r>
+            <w:r>
+              <w:rPr>
+                <w:rFonts w:ascii="Times New Roman" w:hAnsi="Times New Roman" w:cs="Times New Roman"/>
+              </w:rPr>
+              <w:t>darbo skelbimą</w:t>
+            </w:r>
+            <w:r>
+              <w:rPr>
+                <w:rFonts w:ascii="Times New Roman" w:hAnsi="Times New Roman" w:cs="Times New Roman"/>
+              </w:rPr>
+              <w:t>“</w:t>
+            </w:r>
+            <w:r>
+              <w:rPr>
+                <w:rFonts w:eastAsia="Times New Roman"/>
+                <w:bCs/>
+                <w:color w:val="000000"/>
+                <w:lang w:bidi="lo-LA"/>
+              </w:rPr>
+              <w:t>, ZA</w:t>
+            </w:r>
+          </w:p>
+        </w:tc>
+      </w:tr>
+      <w:tr>
+        <w:trPr>
+          <w:trHeight w:val="300"/>
+        </w:trPr>
+        <w:tc>
+          <w:tcPr>
+            <w:tcW w:w="9349" w:type="dxa"/>
+            <w:gridSpan w:val="3"/>
+            <w:tcBorders>
+              <w:top w:val="single" w:sz="4" w:space="0" w:color="auto"/>
+              <w:left w:val="single" w:sz="4" w:space="0" w:color="auto"/>
+              <w:bottom w:val="single" w:sz="4" w:space="0" w:color="auto"/>
+              <w:right w:val="single" w:sz="4" w:space="0" w:color="auto"/>
+            </w:tcBorders>
+            <w:noWrap/>
+            <w:vAlign w:val="bottom"/>
+            <w:hideMark/>
+          </w:tcPr>
+          <w:p>
+            <w:pPr>
+              <w:spacing w:after="0" w:line="240" w:lineRule="auto"/>
+              <w:rPr>
+                <w:rFonts w:eastAsia="Times New Roman"/>
+                <w:bCs/>
+                <w:color w:val="000000"/>
+                <w:lang w:bidi="lo-LA"/>
+              </w:rPr>
+            </w:pPr>
+            <w:r>
+              <w:rPr>
+                <w:rFonts w:eastAsia="Times New Roman"/>
+                <w:bCs/>
+                <w:color w:val="000000"/>
+                <w:lang w:bidi="lo-LA"/>
+              </w:rPr>
+              <w:t>Tikslas.</w:t>
+            </w:r>
+            <w:r>
+              <w:rPr>
+                <w:rFonts w:eastAsia="Times New Roman"/>
+                <w:bCs/>
+                <w:color w:val="000000"/>
+                <w:lang w:bidi="lo-LA"/>
+              </w:rPr>
+              <w:t xml:space="preserve"> Pašalinti </w:t>
+            </w:r>
+            <w:r>
+              <w:rPr>
+                <w:rFonts w:eastAsia="Times New Roman"/>
+                <w:bCs/>
+                <w:color w:val="000000"/>
+                <w:lang w:bidi="lo-LA"/>
+              </w:rPr>
+              <w:t>darbo skelbimą</w:t>
+            </w:r>
+            <w:r>
+              <w:rPr>
+                <w:rFonts w:eastAsia="Times New Roman"/>
+                <w:bCs/>
+                <w:color w:val="000000"/>
+                <w:lang w:bidi="lo-LA"/>
+              </w:rPr>
+              <w:t xml:space="preserve"> iš sistemos</w:t>
+            </w:r>
+          </w:p>
+        </w:tc>
+      </w:tr>
+      <w:tr>
+        <w:trPr>
+          <w:trHeight w:val="300"/>
+        </w:trPr>
+        <w:tc>
+          <w:tcPr>
+            <w:tcW w:w="9349" w:type="dxa"/>
+            <w:gridSpan w:val="3"/>
+            <w:tcBorders>
+              <w:top w:val="single" w:sz="4" w:space="0" w:color="auto"/>
+              <w:left w:val="single" w:sz="4" w:space="0" w:color="auto"/>
+              <w:bottom w:val="single" w:sz="4" w:space="0" w:color="auto"/>
+              <w:right w:val="single" w:sz="4" w:space="0" w:color="auto"/>
+            </w:tcBorders>
+            <w:noWrap/>
+            <w:vAlign w:val="bottom"/>
+            <w:hideMark/>
+          </w:tcPr>
+          <w:p>
+            <w:pPr>
+              <w:spacing w:after="0" w:line="240" w:lineRule="auto"/>
+              <w:rPr>
+                <w:rFonts w:eastAsia="Times New Roman"/>
+                <w:bCs/>
+                <w:color w:val="000000"/>
+                <w:lang w:bidi="lo-LA"/>
+              </w:rPr>
+            </w:pPr>
+            <w:r>
+              <w:rPr>
+                <w:rFonts w:eastAsia="Times New Roman"/>
+                <w:bCs/>
+                <w:color w:val="000000"/>
+                <w:lang w:bidi="lo-LA"/>
+              </w:rPr>
+              <w:t xml:space="preserve">Aprašymas. </w:t>
+            </w:r>
+            <w:r>
+              <w:rPr>
+                <w:rFonts w:eastAsia="Times New Roman"/>
+                <w:bCs/>
+                <w:color w:val="000000"/>
+                <w:lang w:bidi="lo-LA"/>
+              </w:rPr>
+              <w:t xml:space="preserve">Studija gali pašalinti jos sukurtą </w:t>
+            </w:r>
+            <w:r>
+              <w:rPr>
+                <w:rFonts w:eastAsia="Times New Roman"/>
+                <w:bCs/>
+                <w:color w:val="000000"/>
+                <w:lang w:bidi="lo-LA"/>
+              </w:rPr>
+              <w:t>darbo skelbimą</w:t>
+            </w:r>
+          </w:p>
+        </w:tc>
+      </w:tr>
+      <w:tr>
+        <w:trPr>
+          <w:trHeight w:val="300"/>
+        </w:trPr>
+        <w:tc>
+          <w:tcPr>
+            <w:tcW w:w="3307" w:type="dxa"/>
+            <w:gridSpan w:val="2"/>
+            <w:tcBorders>
+              <w:top w:val="single" w:sz="4" w:space="0" w:color="auto"/>
+              <w:left w:val="single" w:sz="4" w:space="0" w:color="auto"/>
+              <w:bottom w:val="single" w:sz="4" w:space="0" w:color="auto"/>
+              <w:right w:val="single" w:sz="4" w:space="0" w:color="auto"/>
+            </w:tcBorders>
+            <w:noWrap/>
+            <w:vAlign w:val="bottom"/>
+            <w:hideMark/>
+          </w:tcPr>
+          <w:p>
+            <w:pPr>
+              <w:spacing w:after="0" w:line="240" w:lineRule="auto"/>
+              <w:rPr>
+                <w:rFonts w:eastAsia="Times New Roman"/>
+                <w:bCs/>
+                <w:color w:val="000000"/>
+                <w:lang w:bidi="lo-LA"/>
+              </w:rPr>
+            </w:pPr>
+            <w:r>
+              <w:rPr>
+                <w:rFonts w:eastAsia="Times New Roman"/>
+                <w:bCs/>
+                <w:color w:val="000000"/>
+                <w:lang w:bidi="lo-LA"/>
+              </w:rPr>
+              <w:t>Prieš sąlyga</w:t>
+            </w:r>
+          </w:p>
+        </w:tc>
+        <w:tc>
+          <w:tcPr>
+            <w:tcW w:w="6042" w:type="dxa"/>
+            <w:tcBorders>
+              <w:top w:val="single" w:sz="4" w:space="0" w:color="auto"/>
+              <w:left w:val="nil"/>
+              <w:bottom w:val="single" w:sz="4" w:space="0" w:color="auto"/>
+              <w:right w:val="single" w:sz="4" w:space="0" w:color="auto"/>
+            </w:tcBorders>
+            <w:noWrap/>
+            <w:vAlign w:val="bottom"/>
+          </w:tcPr>
+          <w:p>
+            <w:pPr>
+              <w:spacing w:after="0" w:line="240" w:lineRule="auto"/>
+              <w:rPr>
+                <w:rFonts w:eastAsia="Times New Roman"/>
+                <w:bCs/>
+                <w:color w:val="000000"/>
+                <w:lang w:bidi="lo-LA"/>
+              </w:rPr>
+            </w:pPr>
+            <w:r>
+              <w:rPr>
+                <w:rFonts w:eastAsia="Times New Roman"/>
+                <w:bCs/>
+                <w:color w:val="000000"/>
+                <w:lang w:bidi="lo-LA"/>
+              </w:rPr>
+              <w:t>Vartotojas prisijungęs</w:t>
+            </w:r>
+            <w:r>
+              <w:rPr>
+                <w:rFonts w:eastAsia="Times New Roman"/>
+                <w:bCs/>
+                <w:color w:val="000000"/>
+                <w:lang w:bidi="lo-LA"/>
+              </w:rPr>
+              <w:t xml:space="preserve"> kaip studija</w:t>
+            </w:r>
+          </w:p>
+        </w:tc>
+      </w:tr>
+      <w:tr>
+        <w:trPr>
+          <w:trHeight w:val="300"/>
+        </w:trPr>
+        <w:tc>
+          <w:tcPr>
+            <w:tcW w:w="3307" w:type="dxa"/>
+            <w:gridSpan w:val="2"/>
+            <w:tcBorders>
+              <w:top w:val="single" w:sz="4" w:space="0" w:color="auto"/>
+              <w:left w:val="single" w:sz="4" w:space="0" w:color="auto"/>
+              <w:bottom w:val="single" w:sz="4" w:space="0" w:color="auto"/>
+              <w:right w:val="single" w:sz="4" w:space="0" w:color="auto"/>
+            </w:tcBorders>
+            <w:noWrap/>
+            <w:vAlign w:val="bottom"/>
+            <w:hideMark/>
+          </w:tcPr>
+          <w:p>
+            <w:pPr>
+              <w:spacing w:after="0" w:line="240" w:lineRule="auto"/>
+              <w:rPr>
+                <w:rFonts w:eastAsia="Times New Roman"/>
+                <w:bCs/>
+                <w:color w:val="000000"/>
+                <w:lang w:bidi="lo-LA"/>
+              </w:rPr>
+            </w:pPr>
+            <w:r>
+              <w:rPr>
+                <w:rFonts w:eastAsia="Times New Roman"/>
+                <w:bCs/>
+                <w:color w:val="000000"/>
+                <w:lang w:bidi="lo-LA"/>
+              </w:rPr>
+              <w:t>Aktorius</w:t>
+            </w:r>
+          </w:p>
+        </w:tc>
+        <w:tc>
+          <w:tcPr>
+            <w:tcW w:w="6042" w:type="dxa"/>
+            <w:tcBorders>
+              <w:top w:val="single" w:sz="4" w:space="0" w:color="auto"/>
+              <w:left w:val="nil"/>
+              <w:bottom w:val="single" w:sz="4" w:space="0" w:color="auto"/>
+              <w:right w:val="single" w:sz="4" w:space="0" w:color="auto"/>
+            </w:tcBorders>
+            <w:noWrap/>
+            <w:vAlign w:val="bottom"/>
+          </w:tcPr>
+          <w:p>
+            <w:pPr>
+              <w:spacing w:after="0" w:line="240" w:lineRule="auto"/>
+              <w:rPr>
+                <w:rFonts w:eastAsia="Times New Roman"/>
+                <w:bCs/>
+                <w:color w:val="000000"/>
+                <w:lang w:bidi="lo-LA"/>
+              </w:rPr>
+            </w:pPr>
+            <w:r>
+              <w:rPr>
+                <w:rFonts w:eastAsia="Times New Roman"/>
+                <w:bCs/>
+                <w:color w:val="000000"/>
+                <w:lang w:bidi="lo-LA"/>
+              </w:rPr>
+              <w:t>Studija</w:t>
+            </w:r>
+          </w:p>
+        </w:tc>
+      </w:tr>
+      <w:tr>
+        <w:trPr>
+          <w:trHeight w:val="283"/>
+        </w:trPr>
+        <w:tc>
+          <w:tcPr>
+            <w:tcW w:w="1559" w:type="dxa"/>
+            <w:vMerge w:val="restart"/>
+            <w:tcBorders>
+              <w:top w:val="nil"/>
+              <w:left w:val="single" w:sz="4" w:space="0" w:color="auto"/>
+              <w:bottom w:val="single" w:sz="4" w:space="0" w:color="auto"/>
+              <w:right w:val="single" w:sz="4" w:space="0" w:color="auto"/>
+            </w:tcBorders>
+            <w:vAlign w:val="center"/>
+            <w:hideMark/>
+          </w:tcPr>
+          <w:p>
+            <w:pPr>
+              <w:spacing w:after="0" w:line="240" w:lineRule="auto"/>
+              <w:rPr>
+                <w:rFonts w:eastAsia="Times New Roman"/>
+                <w:bCs/>
+                <w:color w:val="000000"/>
+                <w:lang w:bidi="lo-LA"/>
+              </w:rPr>
+            </w:pPr>
+            <w:r>
+              <w:rPr>
+                <w:rFonts w:eastAsia="Times New Roman"/>
+                <w:bCs/>
+                <w:color w:val="000000"/>
+                <w:lang w:bidi="lo-LA"/>
+              </w:rPr>
+              <w:t>Susiję panaudojimo atvejai</w:t>
+            </w:r>
+          </w:p>
+        </w:tc>
+        <w:tc>
+          <w:tcPr>
+            <w:tcW w:w="1748" w:type="dxa"/>
+            <w:tcBorders>
+              <w:top w:val="nil"/>
+              <w:left w:val="nil"/>
+              <w:bottom w:val="single" w:sz="4" w:space="0" w:color="auto"/>
+              <w:right w:val="single" w:sz="4" w:space="0" w:color="auto"/>
+            </w:tcBorders>
+            <w:noWrap/>
+            <w:vAlign w:val="bottom"/>
+            <w:hideMark/>
+          </w:tcPr>
+          <w:p>
+            <w:pPr>
+              <w:spacing w:after="0" w:line="240" w:lineRule="auto"/>
+              <w:rPr>
+                <w:rFonts w:eastAsia="Times New Roman"/>
+                <w:bCs/>
+                <w:color w:val="000000"/>
+                <w:lang w:bidi="lo-LA"/>
+              </w:rPr>
+            </w:pPr>
+            <w:r>
+              <w:rPr>
+                <w:rFonts w:eastAsia="Times New Roman"/>
+                <w:bCs/>
+                <w:color w:val="000000"/>
+                <w:lang w:bidi="lo-LA"/>
+              </w:rPr>
+              <w:t>Išplečiantys PA</w:t>
+            </w:r>
+          </w:p>
+        </w:tc>
+        <w:tc>
+          <w:tcPr>
+            <w:tcW w:w="6042" w:type="dxa"/>
+            <w:tcBorders>
+              <w:top w:val="single" w:sz="4" w:space="0" w:color="auto"/>
+              <w:left w:val="nil"/>
+              <w:bottom w:val="single" w:sz="4" w:space="0" w:color="auto"/>
+              <w:right w:val="single" w:sz="4" w:space="0" w:color="auto"/>
+            </w:tcBorders>
+            <w:noWrap/>
+            <w:vAlign w:val="bottom"/>
+          </w:tcPr>
+          <w:p>
+            <w:pPr>
+              <w:spacing w:after="0" w:line="240" w:lineRule="auto"/>
+              <w:rPr>
+                <w:rFonts w:eastAsia="Times New Roman"/>
+                <w:bCs/>
+                <w:color w:val="000000"/>
+                <w:lang w:bidi="lo-LA"/>
+              </w:rPr>
+            </w:pPr>
+          </w:p>
+        </w:tc>
+      </w:tr>
+      <w:tr>
+        <w:trPr>
+          <w:trHeight w:val="283"/>
+        </w:trPr>
+        <w:tc>
+          <w:tcPr>
+            <w:tcW w:w="0" w:type="auto"/>
+            <w:vMerge/>
+            <w:tcBorders>
+              <w:top w:val="nil"/>
+              <w:left w:val="single" w:sz="4" w:space="0" w:color="auto"/>
+              <w:bottom w:val="single" w:sz="4" w:space="0" w:color="auto"/>
+              <w:right w:val="single" w:sz="4" w:space="0" w:color="auto"/>
+            </w:tcBorders>
+            <w:vAlign w:val="center"/>
+            <w:hideMark/>
+          </w:tcPr>
+          <w:p>
+            <w:pPr>
+              <w:spacing w:after="0"/>
+              <w:rPr>
+                <w:rFonts w:eastAsia="Times New Roman"/>
+                <w:bCs/>
+                <w:color w:val="000000"/>
+                <w:lang w:bidi="lo-LA"/>
+              </w:rPr>
+            </w:pPr>
+          </w:p>
+        </w:tc>
+        <w:tc>
+          <w:tcPr>
+            <w:tcW w:w="1748" w:type="dxa"/>
+            <w:tcBorders>
+              <w:top w:val="nil"/>
+              <w:left w:val="nil"/>
+              <w:bottom w:val="single" w:sz="4" w:space="0" w:color="auto"/>
+              <w:right w:val="single" w:sz="4" w:space="0" w:color="auto"/>
+            </w:tcBorders>
+            <w:noWrap/>
+            <w:vAlign w:val="bottom"/>
+            <w:hideMark/>
+          </w:tcPr>
+          <w:p>
+            <w:pPr>
+              <w:spacing w:after="0" w:line="240" w:lineRule="auto"/>
+              <w:rPr>
+                <w:rFonts w:eastAsia="Times New Roman"/>
+                <w:bCs/>
+                <w:color w:val="000000"/>
+                <w:lang w:bidi="lo-LA"/>
+              </w:rPr>
+            </w:pPr>
+            <w:r>
+              <w:rPr>
+                <w:rFonts w:eastAsia="Times New Roman"/>
+                <w:bCs/>
+                <w:color w:val="000000"/>
+                <w:lang w:bidi="lo-LA"/>
+              </w:rPr>
+              <w:t>Apimami PA</w:t>
+            </w:r>
+          </w:p>
+        </w:tc>
+        <w:tc>
+          <w:tcPr>
+            <w:tcW w:w="6042" w:type="dxa"/>
+            <w:tcBorders>
+              <w:top w:val="single" w:sz="4" w:space="0" w:color="auto"/>
+              <w:left w:val="nil"/>
+              <w:bottom w:val="single" w:sz="4" w:space="0" w:color="auto"/>
+              <w:right w:val="single" w:sz="4" w:space="0" w:color="auto"/>
+            </w:tcBorders>
+            <w:noWrap/>
+            <w:vAlign w:val="bottom"/>
+          </w:tcPr>
+          <w:p>
+            <w:pPr>
+              <w:spacing w:after="0" w:line="240" w:lineRule="auto"/>
+              <w:rPr>
+                <w:rFonts w:eastAsia="Times New Roman"/>
+                <w:bCs/>
+                <w:color w:val="000000"/>
+                <w:lang w:bidi="lo-LA"/>
+              </w:rPr>
+            </w:pPr>
+          </w:p>
+        </w:tc>
+      </w:tr>
+      <w:tr>
+        <w:trPr>
+          <w:trHeight w:val="283"/>
+        </w:trPr>
+        <w:tc>
+          <w:tcPr>
+            <w:tcW w:w="0" w:type="auto"/>
+            <w:vMerge/>
+            <w:tcBorders>
+              <w:top w:val="nil"/>
+              <w:left w:val="single" w:sz="4" w:space="0" w:color="auto"/>
+              <w:bottom w:val="single" w:sz="4" w:space="0" w:color="auto"/>
+              <w:right w:val="single" w:sz="4" w:space="0" w:color="auto"/>
+            </w:tcBorders>
+            <w:vAlign w:val="center"/>
+            <w:hideMark/>
+          </w:tcPr>
+          <w:p>
+            <w:pPr>
+              <w:spacing w:after="0"/>
+              <w:rPr>
+                <w:rFonts w:eastAsia="Times New Roman"/>
+                <w:bCs/>
+                <w:color w:val="000000"/>
+                <w:lang w:bidi="lo-LA"/>
+              </w:rPr>
+            </w:pPr>
+          </w:p>
+        </w:tc>
+        <w:tc>
+          <w:tcPr>
+            <w:tcW w:w="1748" w:type="dxa"/>
+            <w:tcBorders>
+              <w:top w:val="nil"/>
+              <w:left w:val="nil"/>
+              <w:bottom w:val="single" w:sz="4" w:space="0" w:color="auto"/>
+              <w:right w:val="single" w:sz="4" w:space="0" w:color="auto"/>
+            </w:tcBorders>
+            <w:noWrap/>
+            <w:vAlign w:val="bottom"/>
+            <w:hideMark/>
+          </w:tcPr>
+          <w:p>
+            <w:pPr>
+              <w:spacing w:after="0" w:line="240" w:lineRule="auto"/>
+              <w:rPr>
+                <w:rFonts w:eastAsia="Times New Roman"/>
+                <w:bCs/>
+                <w:color w:val="000000"/>
+                <w:lang w:bidi="lo-LA"/>
+              </w:rPr>
+            </w:pPr>
+            <w:r>
+              <w:rPr>
+                <w:rFonts w:eastAsia="Times New Roman"/>
+                <w:bCs/>
+                <w:color w:val="000000"/>
+                <w:lang w:bidi="lo-LA"/>
+              </w:rPr>
+              <w:t>Specializuoja PA</w:t>
+            </w:r>
+          </w:p>
+        </w:tc>
+        <w:tc>
+          <w:tcPr>
+            <w:tcW w:w="6042" w:type="dxa"/>
+            <w:tcBorders>
+              <w:top w:val="single" w:sz="4" w:space="0" w:color="auto"/>
+              <w:left w:val="nil"/>
+              <w:bottom w:val="single" w:sz="4" w:space="0" w:color="auto"/>
+              <w:right w:val="single" w:sz="4" w:space="0" w:color="auto"/>
+            </w:tcBorders>
+            <w:noWrap/>
+            <w:vAlign w:val="bottom"/>
+          </w:tcPr>
+          <w:p>
+            <w:pPr>
+              <w:spacing w:after="0" w:line="240" w:lineRule="auto"/>
+              <w:rPr>
+                <w:rFonts w:eastAsia="Times New Roman"/>
+                <w:bCs/>
+                <w:color w:val="000000"/>
+                <w:lang w:bidi="lo-LA"/>
+              </w:rPr>
+            </w:pPr>
+          </w:p>
+        </w:tc>
+      </w:tr>
+      <w:tr>
+        <w:trPr>
+          <w:trHeight w:val="126"/>
+        </w:trPr>
+        <w:tc>
+          <w:tcPr>
+            <w:tcW w:w="3307" w:type="dxa"/>
+            <w:gridSpan w:val="2"/>
+            <w:tcBorders>
+              <w:top w:val="single" w:sz="4" w:space="0" w:color="auto"/>
+              <w:left w:val="single" w:sz="4" w:space="0" w:color="auto"/>
+              <w:bottom w:val="single" w:sz="4" w:space="0" w:color="auto"/>
+              <w:right w:val="single" w:sz="4" w:space="0" w:color="auto"/>
+            </w:tcBorders>
+            <w:noWrap/>
+            <w:vAlign w:val="bottom"/>
+            <w:hideMark/>
+          </w:tcPr>
+          <w:p>
+            <w:pPr>
+              <w:spacing w:after="0" w:line="240" w:lineRule="auto"/>
+              <w:rPr>
+                <w:rFonts w:eastAsia="Times New Roman"/>
+                <w:bCs/>
+                <w:color w:val="000000"/>
+                <w:lang w:bidi="lo-LA"/>
+              </w:rPr>
+            </w:pPr>
+            <w:r>
+              <w:rPr>
+                <w:rFonts w:eastAsia="Times New Roman"/>
+                <w:bCs/>
+                <w:color w:val="000000"/>
+                <w:lang w:bidi="lo-LA"/>
+              </w:rPr>
+              <w:lastRenderedPageBreak/>
+              <w:t>Po sąlyga</w:t>
+            </w:r>
+          </w:p>
+        </w:tc>
+        <w:tc>
+          <w:tcPr>
+            <w:tcW w:w="6042" w:type="dxa"/>
+            <w:tcBorders>
+              <w:top w:val="single" w:sz="4" w:space="0" w:color="auto"/>
+              <w:left w:val="nil"/>
+              <w:bottom w:val="single" w:sz="4" w:space="0" w:color="auto"/>
+              <w:right w:val="single" w:sz="4" w:space="0" w:color="auto"/>
+            </w:tcBorders>
+            <w:noWrap/>
+            <w:vAlign w:val="bottom"/>
+          </w:tcPr>
+          <w:p>
+            <w:pPr>
+              <w:spacing w:after="0" w:line="240" w:lineRule="auto"/>
+              <w:rPr>
+                <w:rFonts w:eastAsia="Times New Roman"/>
+                <w:bCs/>
+                <w:color w:val="000000"/>
+                <w:lang w:bidi="lo-LA"/>
+              </w:rPr>
+            </w:pPr>
+            <w:r>
+              <w:rPr>
+                <w:rFonts w:eastAsia="Times New Roman"/>
+                <w:bCs/>
+                <w:color w:val="000000"/>
+                <w:lang w:bidi="lo-LA"/>
+              </w:rPr>
+              <w:t xml:space="preserve">Pašalintas </w:t>
+            </w:r>
+            <w:r>
+              <w:rPr>
+                <w:rFonts w:eastAsia="Times New Roman"/>
+                <w:bCs/>
+                <w:color w:val="000000"/>
+                <w:lang w:bidi="lo-LA"/>
+              </w:rPr>
+              <w:t>darbo skelbimas</w:t>
+            </w:r>
+            <w:bookmarkStart w:id="1" w:name="_GoBack"/>
+            <w:bookmarkEnd w:id="1"/>
+          </w:p>
+        </w:tc>
+      </w:tr>
+    </w:tbl>
+    <w:p/>
     <w:p/>
     <w:p>
       <w:pPr>
@@ -12372,27 +15786,14 @@
       <w:r>
         <w:t xml:space="preserve">pav. </w:t>
       </w:r>
-      <w:r>
-        <w:fldChar w:fldCharType="begin"/>
-      </w:r>
-      <w:r>
-        <w:instrText xml:space="preserve"> SEQ pav. \* ARABIC </w:instrText>
-      </w:r>
-      <w:r>
-        <w:fldChar w:fldCharType="separate"/>
-      </w:r>
-      <w:r>
-        <w:rPr>
-          <w:noProof/>
-        </w:rPr>
-        <w:t>13</w:t>
-      </w:r>
-      <w:r>
-        <w:rPr>
-          <w:noProof/>
-        </w:rPr>
-        <w:fldChar w:fldCharType="end"/>
-      </w:r>
+      <w:fldSimple w:instr=" SEQ pav. \* ARABIC ">
+        <w:r>
+          <w:rPr>
+            <w:noProof/>
+          </w:rPr>
+          <w:t>13</w:t>
+        </w:r>
+      </w:fldSimple>
       <w:r>
         <w:t xml:space="preserve"> „</w:t>
       </w:r>
@@ -12479,27 +15880,14 @@
       <w:r>
         <w:t xml:space="preserve">pav. </w:t>
       </w:r>
-      <w:r>
-        <w:fldChar w:fldCharType="begin"/>
-      </w:r>
-      <w:r>
-        <w:instrText xml:space="preserve"> SEQ pav. \* ARABIC </w:instrText>
-      </w:r>
-      <w:r>
-        <w:fldChar w:fldCharType="separate"/>
-      </w:r>
-      <w:r>
-        <w:rPr>
-          <w:noProof/>
-        </w:rPr>
-        <w:t>14</w:t>
-      </w:r>
-      <w:r>
-        <w:rPr>
-          <w:noProof/>
-        </w:rPr>
-        <w:fldChar w:fldCharType="end"/>
-      </w:r>
+      <w:fldSimple w:instr=" SEQ pav. \* ARABIC ">
+        <w:r>
+          <w:rPr>
+            <w:noProof/>
+          </w:rPr>
+          <w:t>14</w:t>
+        </w:r>
+      </w:fldSimple>
       <w:r>
         <w:t xml:space="preserve"> „</w:t>
       </w:r>
@@ -12587,27 +15975,14 @@
       <w:r>
         <w:t xml:space="preserve">pav. </w:t>
       </w:r>
-      <w:r>
-        <w:fldChar w:fldCharType="begin"/>
-      </w:r>
-      <w:r>
-        <w:instrText xml:space="preserve"> SEQ pav. \* ARABIC </w:instrText>
-      </w:r>
-      <w:r>
-        <w:fldChar w:fldCharType="separate"/>
-      </w:r>
-      <w:r>
-        <w:rPr>
-          <w:noProof/>
-        </w:rPr>
-        <w:t>15</w:t>
-      </w:r>
-      <w:r>
-        <w:rPr>
-          <w:noProof/>
-        </w:rPr>
-        <w:fldChar w:fldCharType="end"/>
-      </w:r>
+      <w:fldSimple w:instr=" SEQ pav. \* ARABIC ">
+        <w:r>
+          <w:rPr>
+            <w:noProof/>
+          </w:rPr>
+          <w:t>15</w:t>
+        </w:r>
+      </w:fldSimple>
       <w:r>
         <w:t xml:space="preserve"> </w:t>
       </w:r>
@@ -12694,27 +16069,14 @@
       <w:r>
         <w:t xml:space="preserve">pav. </w:t>
       </w:r>
-      <w:r>
-        <w:fldChar w:fldCharType="begin"/>
-      </w:r>
-      <w:r>
-        <w:instrText xml:space="preserve"> SEQ pav. \* ARABIC </w:instrText>
-      </w:r>
-      <w:r>
-        <w:fldChar w:fldCharType="separate"/>
-      </w:r>
-      <w:r>
-        <w:rPr>
-          <w:noProof/>
-        </w:rPr>
-        <w:t>16</w:t>
-      </w:r>
-      <w:r>
-        <w:rPr>
-          <w:noProof/>
-        </w:rPr>
-        <w:fldChar w:fldCharType="end"/>
-      </w:r>
+      <w:fldSimple w:instr=" SEQ pav. \* ARABIC ">
+        <w:r>
+          <w:rPr>
+            <w:noProof/>
+          </w:rPr>
+          <w:t>16</w:t>
+        </w:r>
+      </w:fldSimple>
       <w:r>
         <w:t xml:space="preserve"> </w:t>
       </w:r>
@@ -12757,7 +16119,7 @@
       <w:r>
         <w:lastRenderedPageBreak/>
         <w:pict>
-          <v:shape id="_x0000_i1026" type="#_x0000_t75" style="width:480.75pt;height:255.75pt">
+          <v:shape id="_x0000_i1026" type="#_x0000_t75" style="width:480.9pt;height:256.1pt">
             <v:imagedata r:id="rId21" o:title="Patvirtinti veiklą filme"/>
           </v:shape>
         </w:pict>
@@ -12770,27 +16132,14 @@
       <w:r>
         <w:t xml:space="preserve">pav. </w:t>
       </w:r>
-      <w:r>
-        <w:fldChar w:fldCharType="begin"/>
-      </w:r>
-      <w:r>
-        <w:instrText xml:space="preserve"> SEQ pav. \* ARABIC </w:instrText>
-      </w:r>
-      <w:r>
-        <w:fldChar w:fldCharType="separate"/>
-      </w:r>
-      <w:r>
-        <w:rPr>
-          <w:noProof/>
-        </w:rPr>
-        <w:t>17</w:t>
-      </w:r>
-      <w:r>
-        <w:rPr>
-          <w:noProof/>
-        </w:rPr>
-        <w:fldChar w:fldCharType="end"/>
-      </w:r>
+      <w:fldSimple w:instr=" SEQ pav. \* ARABIC ">
+        <w:r>
+          <w:rPr>
+            <w:noProof/>
+          </w:rPr>
+          <w:t>17</w:t>
+        </w:r>
+      </w:fldSimple>
       <w:r>
         <w:t xml:space="preserve"> PA 5 „Patvirtinti veiklą filme“</w:t>
       </w:r>
@@ -12801,7 +16150,7 @@
       </w:pPr>
       <w:r>
         <w:pict>
-          <v:shape id="_x0000_i1027" type="#_x0000_t75" style="width:481.5pt;height:351.75pt">
+          <v:shape id="_x0000_i1027" type="#_x0000_t75" style="width:480.9pt;height:351.15pt">
             <v:imagedata r:id="rId22" o:title="Atsakyti į darbo skelbimą"/>
           </v:shape>
         </w:pict>
@@ -12814,27 +16163,14 @@
       <w:r>
         <w:t xml:space="preserve">pav. </w:t>
       </w:r>
-      <w:r>
-        <w:fldChar w:fldCharType="begin"/>
-      </w:r>
-      <w:r>
-        <w:instrText xml:space="preserve"> SEQ pav. \* ARABIC </w:instrText>
-      </w:r>
-      <w:r>
-        <w:fldChar w:fldCharType="separate"/>
-      </w:r>
-      <w:r>
-        <w:rPr>
-          <w:noProof/>
-        </w:rPr>
-        <w:t>18</w:t>
-      </w:r>
-      <w:r>
-        <w:rPr>
-          <w:noProof/>
-        </w:rPr>
-        <w:fldChar w:fldCharType="end"/>
-      </w:r>
+      <w:fldSimple w:instr=" SEQ pav. \* ARABIC ">
+        <w:r>
+          <w:rPr>
+            <w:noProof/>
+          </w:rPr>
+          <w:t>18</w:t>
+        </w:r>
+      </w:fldSimple>
       <w:r>
         <w:t xml:space="preserve"> PA 6 „Atsakyti į darbo skelbimą“</w:t>
       </w:r>
@@ -12846,7 +16182,7 @@
       <w:r>
         <w:lastRenderedPageBreak/>
         <w:pict>
-          <v:shape id="_x0000_i1028" type="#_x0000_t75" style="width:481.5pt;height:401.25pt">
+          <v:shape id="_x0000_i1028" type="#_x0000_t75" style="width:481.6pt;height:400.75pt">
             <v:imagedata r:id="rId23" o:title="Kurti balsavimą"/>
           </v:shape>
         </w:pict>
@@ -12859,27 +16195,14 @@
       <w:r>
         <w:t xml:space="preserve">pav. </w:t>
       </w:r>
-      <w:r>
-        <w:fldChar w:fldCharType="begin"/>
-      </w:r>
-      <w:r>
-        <w:instrText xml:space="preserve"> SEQ pav. \* ARABIC </w:instrText>
-      </w:r>
-      <w:r>
-        <w:fldChar w:fldCharType="separate"/>
-      </w:r>
-      <w:r>
-        <w:rPr>
-          <w:noProof/>
-        </w:rPr>
-        <w:t>19</w:t>
-      </w:r>
-      <w:r>
-        <w:rPr>
-          <w:noProof/>
-        </w:rPr>
-        <w:fldChar w:fldCharType="end"/>
-      </w:r>
+      <w:fldSimple w:instr=" SEQ pav. \* ARABIC ">
+        <w:r>
+          <w:rPr>
+            <w:noProof/>
+          </w:rPr>
+          <w:t>19</w:t>
+        </w:r>
+      </w:fldSimple>
       <w:r>
         <w:t xml:space="preserve"> PA 7 „Kurti balsavimą“</w:t>
       </w:r>
@@ -12891,7 +16214,7 @@
       <w:r>
         <w:lastRenderedPageBreak/>
         <w:pict>
-          <v:shape id="_x0000_i1029" type="#_x0000_t75" style="width:481.5pt;height:378pt">
+          <v:shape id="_x0000_i1029" type="#_x0000_t75" style="width:481.6pt;height:378.35pt">
             <v:imagedata r:id="rId24" o:title="Pašalinti balsavimą"/>
           </v:shape>
         </w:pict>
@@ -12904,27 +16227,14 @@
       <w:r>
         <w:t xml:space="preserve">pav. </w:t>
       </w:r>
-      <w:r>
-        <w:fldChar w:fldCharType="begin"/>
-      </w:r>
-      <w:r>
-        <w:instrText xml:space="preserve"> SEQ pav. \* ARABIC </w:instrText>
-      </w:r>
-      <w:r>
-        <w:fldChar w:fldCharType="separate"/>
-      </w:r>
-      <w:r>
-        <w:rPr>
-          <w:noProof/>
-        </w:rPr>
-        <w:t>20</w:t>
-      </w:r>
-      <w:r>
-        <w:rPr>
-          <w:noProof/>
-        </w:rPr>
-        <w:fldChar w:fldCharType="end"/>
-      </w:r>
+      <w:fldSimple w:instr=" SEQ pav. \* ARABIC ">
+        <w:r>
+          <w:rPr>
+            <w:noProof/>
+          </w:rPr>
+          <w:t>20</w:t>
+        </w:r>
+      </w:fldSimple>
       <w:r>
         <w:t xml:space="preserve"> PA 8 „Pašalinti balsavimą“</w:t>
       </w:r>
@@ -12936,7 +16246,7 @@
       <w:r>
         <w:lastRenderedPageBreak/>
         <w:pict>
-          <v:shape id="_x0000_i1031" type="#_x0000_t75" style="width:481.5pt;height:371.25pt">
+          <v:shape id="_x0000_i1030" type="#_x0000_t75" style="width:481.6pt;height:371.55pt">
             <v:imagedata r:id="rId25" o:title="Peržiūrėti darbo skelbimus"/>
           </v:shape>
         </w:pict>
@@ -12969,7 +16279,7 @@
       <w:r>
         <w:lastRenderedPageBreak/>
         <w:pict>
-          <v:shape id="_x0000_i1034" type="#_x0000_t75" style="width:481.5pt;height:312pt">
+          <v:shape id="_x0000_i1031" type="#_x0000_t75" style="width:481.6pt;height:311.75pt">
             <v:imagedata r:id="rId26" o:title="Peržiūrėti sukurtus balsavimus"/>
           </v:shape>
         </w:pict>
@@ -12991,15 +16301,7 @@
         </w:r>
       </w:fldSimple>
       <w:r>
-        <w:t xml:space="preserve"> PA 10 „Peržiūrėti sukurtus </w:t>
-      </w:r>
-      <w:proofErr w:type="spellStart"/>
-      <w:r>
-        <w:t>balsavimus</w:t>
-      </w:r>
-      <w:proofErr w:type="spellEnd"/>
-      <w:r>
-        <w:t>“</w:t>
+        <w:t xml:space="preserve"> PA 10 „Peržiūrėti sukurtus balsavimus“</w:t>
       </w:r>
     </w:p>
     <w:p>
@@ -13069,27 +16371,14 @@
       <w:r>
         <w:t xml:space="preserve">pav. </w:t>
       </w:r>
-      <w:r>
-        <w:fldChar w:fldCharType="begin"/>
-      </w:r>
-      <w:r>
-        <w:instrText xml:space="preserve"> SEQ pav. \* ARABIC </w:instrText>
-      </w:r>
-      <w:r>
-        <w:fldChar w:fldCharType="separate"/>
-      </w:r>
-      <w:r>
-        <w:rPr>
-          <w:noProof/>
-        </w:rPr>
-        <w:t>23</w:t>
-      </w:r>
-      <w:r>
-        <w:rPr>
-          <w:noProof/>
-        </w:rPr>
-        <w:fldChar w:fldCharType="end"/>
-      </w:r>
+      <w:fldSimple w:instr=" SEQ pav. \* ARABIC ">
+        <w:r>
+          <w:rPr>
+            <w:noProof/>
+          </w:rPr>
+          <w:t>23</w:t>
+        </w:r>
+      </w:fldSimple>
       <w:r>
         <w:t xml:space="preserve"> PA 11</w:t>
       </w:r>
@@ -13164,27 +16453,14 @@
       <w:r>
         <w:t xml:space="preserve">pav. </w:t>
       </w:r>
-      <w:r>
-        <w:fldChar w:fldCharType="begin"/>
-      </w:r>
-      <w:r>
-        <w:instrText xml:space="preserve"> SEQ pav. \* ARABIC </w:instrText>
-      </w:r>
-      <w:r>
-        <w:fldChar w:fldCharType="separate"/>
-      </w:r>
-      <w:r>
-        <w:rPr>
-          <w:noProof/>
-        </w:rPr>
-        <w:t>24</w:t>
-      </w:r>
-      <w:r>
-        <w:rPr>
-          <w:noProof/>
-        </w:rPr>
-        <w:fldChar w:fldCharType="end"/>
-      </w:r>
+      <w:fldSimple w:instr=" SEQ pav. \* ARABIC ">
+        <w:r>
+          <w:rPr>
+            <w:noProof/>
+          </w:rPr>
+          <w:t>24</w:t>
+        </w:r>
+      </w:fldSimple>
       <w:r>
         <w:t xml:space="preserve"> PA 12</w:t>
       </w:r>
@@ -13259,27 +16535,14 @@
       <w:r>
         <w:t xml:space="preserve">pav. </w:t>
       </w:r>
-      <w:r>
-        <w:fldChar w:fldCharType="begin"/>
-      </w:r>
-      <w:r>
-        <w:instrText xml:space="preserve"> SEQ pav. \* ARABIC </w:instrText>
-      </w:r>
-      <w:r>
-        <w:fldChar w:fldCharType="separate"/>
-      </w:r>
-      <w:r>
-        <w:rPr>
-          <w:noProof/>
-        </w:rPr>
-        <w:t>25</w:t>
-      </w:r>
-      <w:r>
-        <w:rPr>
-          <w:noProof/>
-        </w:rPr>
-        <w:fldChar w:fldCharType="end"/>
-      </w:r>
+      <w:fldSimple w:instr=" SEQ pav. \* ARABIC ">
+        <w:r>
+          <w:rPr>
+            <w:noProof/>
+          </w:rPr>
+          <w:t>25</w:t>
+        </w:r>
+      </w:fldSimple>
       <w:r>
         <w:t xml:space="preserve"> PA 13</w:t>
       </w:r>
@@ -13355,27 +16618,14 @@
       <w:r>
         <w:t xml:space="preserve">pav. </w:t>
       </w:r>
-      <w:r>
-        <w:fldChar w:fldCharType="begin"/>
-      </w:r>
-      <w:r>
-        <w:instrText xml:space="preserve"> SEQ pav. \* ARABIC </w:instrText>
-      </w:r>
-      <w:r>
-        <w:fldChar w:fldCharType="separate"/>
-      </w:r>
-      <w:r>
-        <w:rPr>
-          <w:noProof/>
-        </w:rPr>
-        <w:t>26</w:t>
-      </w:r>
-      <w:r>
-        <w:rPr>
-          <w:noProof/>
-        </w:rPr>
-        <w:fldChar w:fldCharType="end"/>
-      </w:r>
+      <w:fldSimple w:instr=" SEQ pav. \* ARABIC ">
+        <w:r>
+          <w:rPr>
+            <w:noProof/>
+          </w:rPr>
+          <w:t>26</w:t>
+        </w:r>
+      </w:fldSimple>
       <w:r>
         <w:t xml:space="preserve"> PA 14</w:t>
       </w:r>
@@ -13450,27 +16700,14 @@
       <w:r>
         <w:t xml:space="preserve">pav. </w:t>
       </w:r>
-      <w:r>
-        <w:fldChar w:fldCharType="begin"/>
-      </w:r>
-      <w:r>
-        <w:instrText xml:space="preserve"> SEQ pav. \* ARABIC </w:instrText>
-      </w:r>
-      <w:r>
-        <w:fldChar w:fldCharType="separate"/>
-      </w:r>
-      <w:r>
-        <w:rPr>
-          <w:noProof/>
-        </w:rPr>
-        <w:t>27</w:t>
-      </w:r>
-      <w:r>
-        <w:rPr>
-          <w:noProof/>
-        </w:rPr>
-        <w:fldChar w:fldCharType="end"/>
-      </w:r>
+      <w:fldSimple w:instr=" SEQ pav. \* ARABIC ">
+        <w:r>
+          <w:rPr>
+            <w:noProof/>
+          </w:rPr>
+          <w:t>27</w:t>
+        </w:r>
+      </w:fldSimple>
       <w:r>
         <w:t xml:space="preserve"> PA 15</w:t>
       </w:r>
@@ -13661,27 +16898,14 @@
       <w:r>
         <w:t xml:space="preserve">pav. </w:t>
       </w:r>
-      <w:r>
-        <w:fldChar w:fldCharType="begin"/>
-      </w:r>
-      <w:r>
-        <w:instrText xml:space="preserve"> SEQ pav. \* ARABIC </w:instrText>
-      </w:r>
-      <w:r>
-        <w:fldChar w:fldCharType="separate"/>
-      </w:r>
-      <w:r>
-        <w:rPr>
-          <w:noProof/>
-        </w:rPr>
-        <w:t>28</w:t>
-      </w:r>
-      <w:r>
-        <w:rPr>
-          <w:noProof/>
-        </w:rPr>
-        <w:fldChar w:fldCharType="end"/>
-      </w:r>
+      <w:fldSimple w:instr=" SEQ pav. \* ARABIC ">
+        <w:r>
+          <w:rPr>
+            <w:noProof/>
+          </w:rPr>
+          <w:t>28</w:t>
+        </w:r>
+      </w:fldSimple>
       <w:r>
         <w:t xml:space="preserve"> Pranešimo esybės būsenų diagrama</w:t>
       </w:r>
@@ -13690,12 +16914,10 @@
       <w:pPr>
         <w:keepNext/>
       </w:pPr>
-      <w:bookmarkStart w:id="1" w:name="_GoBack"/>
-      <w:bookmarkEnd w:id="1"/>
       <w:r>
         <w:lastRenderedPageBreak/>
         <w:pict>
-          <v:shape id="_x0000_i1038" type="#_x0000_t75" style="width:481.5pt;height:335.25pt">
+          <v:shape id="_x0000_i1032" type="#_x0000_t75" style="width:481.6pt;height:335.55pt">
             <v:imagedata r:id="rId34" o:title="Balsavimas"/>
           </v:shape>
         </w:pict>
@@ -13708,27 +16930,14 @@
       <w:r>
         <w:t xml:space="preserve">pav. </w:t>
       </w:r>
-      <w:r>
-        <w:fldChar w:fldCharType="begin"/>
-      </w:r>
-      <w:r>
-        <w:instrText xml:space="preserve"> SEQ pav. \* ARABIC </w:instrText>
-      </w:r>
-      <w:r>
-        <w:fldChar w:fldCharType="separate"/>
-      </w:r>
-      <w:r>
-        <w:rPr>
-          <w:noProof/>
-        </w:rPr>
-        <w:t>29</w:t>
-      </w:r>
-      <w:r>
-        <w:rPr>
-          <w:noProof/>
-        </w:rPr>
-        <w:fldChar w:fldCharType="end"/>
-      </w:r>
+      <w:fldSimple w:instr=" SEQ pav. \* ARABIC ">
+        <w:r>
+          <w:rPr>
+            <w:noProof/>
+          </w:rPr>
+          <w:t>29</w:t>
+        </w:r>
+      </w:fldSimple>
       <w:r>
         <w:t xml:space="preserve"> Balsavimo esybės būsenų diagrama</w:t>
       </w:r>
@@ -15032,6 +18241,7 @@
     <w:lsdException w:name="HTML Sample" w:semiHidden="1" w:unhideWhenUsed="1"/>
     <w:lsdException w:name="HTML Typewriter" w:semiHidden="1" w:unhideWhenUsed="1"/>
     <w:lsdException w:name="HTML Variable" w:semiHidden="1" w:unhideWhenUsed="1"/>
+    <w:lsdException w:name="Normal Table" w:semiHidden="1" w:unhideWhenUsed="1"/>
     <w:lsdException w:name="annotation subject" w:semiHidden="1" w:unhideWhenUsed="1"/>
     <w:lsdException w:name="No List" w:semiHidden="1" w:unhideWhenUsed="1"/>
     <w:lsdException w:name="Outline List 1" w:semiHidden="1" w:unhideWhenUsed="1"/>
@@ -15076,6 +18286,7 @@
     <w:lsdException w:name="Table Professional" w:semiHidden="1" w:unhideWhenUsed="1"/>
     <w:lsdException w:name="Table Subtle 1" w:semiHidden="1" w:unhideWhenUsed="1"/>
     <w:lsdException w:name="Table Subtle 2" w:semiHidden="1" w:unhideWhenUsed="1"/>
+    <w:lsdException w:name="Table Web 1" w:semiHidden="1" w:unhideWhenUsed="1"/>
     <w:lsdException w:name="Table Web 2" w:semiHidden="1" w:unhideWhenUsed="1"/>
     <w:lsdException w:name="Table Web 3" w:semiHidden="1" w:unhideWhenUsed="1"/>
     <w:lsdException w:name="Balloon Text" w:semiHidden="1" w:unhideWhenUsed="1"/>
@@ -15549,7 +18760,6 @@
   <w:style w:type="character" w:default="1" w:styleId="DefaultParagraphFont">
     <w:name w:val="Default Paragraph Font"/>
     <w:uiPriority w:val="1"/>
-    <w:semiHidden/>
     <w:unhideWhenUsed/>
   </w:style>
   <w:style w:type="table" w:default="1" w:styleId="TableNormal">

</xml_diff>